<commit_message>
Index of ch2, ch3, ch4
</commit_message>
<xml_diff>
--- a/second-edition/nostarch/odt/index.docx
+++ b/second-edition/nostarch/odt/index.docx
@@ -12,6 +12,284 @@
     </w:p>
     <w:p>
       <w:pPr>
+        <w:pStyle w:val="Level1IX"/>
+      </w:pPr>
+      <w:r>
+        <w:rPr>
+          <w:rStyle w:val="Literal"/>
+        </w:rPr>
+        <w:t>&amp;</w:t>
+      </w:r>
+      <w:r>
+        <w:t xml:space="preserve"> (ampersand), to create a reference, 17</w:t>
+      </w:r>
+    </w:p>
+    <w:p>
+      <w:pPr>
+        <w:pStyle w:val="Level1IX"/>
+      </w:pPr>
+      <w:r>
+        <w:rPr>
+          <w:rStyle w:val="Literal"/>
+        </w:rPr>
+        <w:t>&amp;</w:t>
+      </w:r>
+      <w:proofErr w:type="spellStart"/>
+      <w:r>
+        <w:rPr>
+          <w:rStyle w:val="Literal"/>
+        </w:rPr>
+        <w:t>str</w:t>
+      </w:r>
+      <w:proofErr w:type="spellEnd"/>
+      <w:r>
+        <w:t xml:space="preserve"> (string slice type), </w:t>
+      </w:r>
+      <w:r>
+        <w:t>75</w:t>
+      </w:r>
+      <w:r>
+        <w:t>–</w:t>
+      </w:r>
+      <w:r>
+        <w:t>78</w:t>
+      </w:r>
+    </w:p>
+    <w:p>
+      <w:pPr>
+        <w:pStyle w:val="Level1IX"/>
+      </w:pPr>
+      <w:r>
+        <w:rPr>
+          <w:rStyle w:val="Literal"/>
+        </w:rPr>
+        <w:t>-&gt;</w:t>
+      </w:r>
+      <w:r>
+        <w:t xml:space="preserve"> (arrow), for function return values, 46</w:t>
+      </w:r>
+      <w:r>
+        <w:t>–</w:t>
+      </w:r>
+      <w:r>
+        <w:t>47</w:t>
+      </w:r>
+    </w:p>
+    <w:p>
+      <w:pPr>
+        <w:pStyle w:val="Level1IX"/>
+      </w:pPr>
+      <w:r>
+        <w:rPr>
+          <w:rStyle w:val="Literal"/>
+        </w:rPr>
+        <w:t>*</w:t>
+      </w:r>
+      <w:r>
+        <w:t xml:space="preserve"> (asterisk), for dereferencing, 68</w:t>
+      </w:r>
+    </w:p>
+    <w:p>
+      <w:pPr>
+        <w:pStyle w:val="Level1IX"/>
+      </w:pPr>
+      <w:r>
+        <w:rPr>
+          <w:rStyle w:val="Literal"/>
+        </w:rPr>
+        <w:t>{}</w:t>
+      </w:r>
+      <w:r>
+        <w:t xml:space="preserve"> (curly brackets)</w:t>
+      </w:r>
+    </w:p>
+    <w:p>
+      <w:pPr>
+        <w:pStyle w:val="Level2IX"/>
+      </w:pPr>
+      <w:r>
+        <w:t>creating new scopes with, 45</w:t>
+      </w:r>
+      <w:r>
+        <w:t>, 71</w:t>
+      </w:r>
+    </w:p>
+    <w:p>
+      <w:pPr>
+        <w:pStyle w:val="Level2IX"/>
+      </w:pPr>
+      <w:r>
+        <w:t>for function bodies, 15</w:t>
+      </w:r>
+    </w:p>
+    <w:p>
+      <w:pPr>
+        <w:pStyle w:val="Level2IX"/>
+      </w:pPr>
+      <w:r>
+        <w:t xml:space="preserve">as placeholders in the </w:t>
+      </w:r>
+      <w:proofErr w:type="spellStart"/>
+      <w:r>
+        <w:rPr>
+          <w:rStyle w:val="Literal"/>
+        </w:rPr>
+        <w:t>println</w:t>
+      </w:r>
+      <w:proofErr w:type="spellEnd"/>
+      <w:r>
+        <w:rPr>
+          <w:rStyle w:val="Literal"/>
+        </w:rPr>
+        <w:t>!</w:t>
+      </w:r>
+      <w:r>
+        <w:t xml:space="preserve"> macro, 18</w:t>
+      </w:r>
+    </w:p>
+    <w:p>
+      <w:pPr>
+        <w:pStyle w:val="Level1IX"/>
+      </w:pPr>
+      <w:r>
+        <w:rPr>
+          <w:rStyle w:val="Literal"/>
+        </w:rPr>
+        <w:t>"</w:t>
+      </w:r>
+      <w:r>
+        <w:t xml:space="preserve"> (double quote), for strings, 39</w:t>
+      </w:r>
+    </w:p>
+    <w:p>
+      <w:pPr>
+        <w:pStyle w:val="Level1IX"/>
+      </w:pPr>
+      <w:r>
+        <w:rPr>
+          <w:rStyle w:val="Literal"/>
+        </w:rPr>
+        <w:t>'</w:t>
+      </w:r>
+      <w:r>
+        <w:t xml:space="preserve"> (single quote), for characters, 39</w:t>
+      </w:r>
+    </w:p>
+    <w:p>
+      <w:pPr>
+        <w:pStyle w:val="Level1IX"/>
+      </w:pPr>
+      <w:r>
+        <w:rPr>
+          <w:rStyle w:val="Literal"/>
+        </w:rPr>
+        <w:t>[]</w:t>
+      </w:r>
+      <w:r>
+        <w:t xml:space="preserve"> (square brackets)</w:t>
+      </w:r>
+    </w:p>
+    <w:p>
+      <w:pPr>
+        <w:pStyle w:val="Level2IX"/>
+      </w:pPr>
+      <w:r>
+        <w:t>for array creation, 41</w:t>
+      </w:r>
+    </w:p>
+    <w:p>
+      <w:pPr>
+        <w:pStyle w:val="Level2IX"/>
+      </w:pPr>
+      <w:r>
+        <w:t>for array element access, 41</w:t>
+      </w:r>
+    </w:p>
+    <w:p>
+      <w:pPr>
+        <w:pStyle w:val="Level1IX"/>
+      </w:pPr>
+      <w:r>
+        <w:t xml:space="preserve"> </w:t>
+      </w:r>
+      <w:r>
+        <w:rPr>
+          <w:rStyle w:val="Literal"/>
+        </w:rPr>
+        <w:t>()</w:t>
+      </w:r>
+      <w:r>
+        <w:t xml:space="preserve"> (parentheses)</w:t>
+      </w:r>
+    </w:p>
+    <w:p>
+      <w:pPr>
+        <w:pStyle w:val="Level2IX"/>
+      </w:pPr>
+      <w:r>
+        <w:t>for function parameters, 15</w:t>
+      </w:r>
+    </w:p>
+    <w:p>
+      <w:pPr>
+        <w:pStyle w:val="Level2IX"/>
+      </w:pPr>
+      <w:r>
+        <w:t>for tuples, 39</w:t>
+      </w:r>
+      <w:r>
+        <w:t>–</w:t>
+      </w:r>
+      <w:r>
+        <w:t>40</w:t>
+      </w:r>
+    </w:p>
+    <w:p>
+      <w:pPr>
+        <w:pStyle w:val="Level1IX"/>
+      </w:pPr>
+      <w:r>
+        <w:rPr>
+          <w:rStyle w:val="Literal"/>
+        </w:rPr>
+        <w:t>.</w:t>
+      </w:r>
+      <w:r>
+        <w:t xml:space="preserve"> (period), for tuple element access, 40</w:t>
+      </w:r>
+    </w:p>
+    <w:p>
+      <w:pPr>
+        <w:pStyle w:val="Level1IX"/>
+      </w:pPr>
+      <w:r>
+        <w:rPr>
+          <w:rStyle w:val="Literal"/>
+        </w:rPr>
+        <w:t>_</w:t>
+      </w:r>
+      <w:r>
+        <w:t xml:space="preserve"> (underscore)</w:t>
+      </w:r>
+    </w:p>
+    <w:p>
+      <w:pPr>
+        <w:pStyle w:val="Level2IX"/>
+      </w:pPr>
+      <w:r>
+        <w:t>as a catchall pattern, 28</w:t>
+      </w:r>
+    </w:p>
+    <w:p>
+      <w:pPr>
+        <w:pStyle w:val="Level2IX"/>
+      </w:pPr>
+      <w:r>
+        <w:t>as a visual separator in integer literals, 37</w:t>
+      </w:r>
+    </w:p>
+    <w:p>
+      <w:pPr>
         <w:pStyle w:val="GroupTitlesIX"/>
       </w:pPr>
     </w:p>
@@ -25,6 +303,249 @@
     </w:p>
     <w:p>
       <w:pPr>
+        <w:pStyle w:val="Level1IX"/>
+      </w:pPr>
+      <w:r>
+        <w:t>Addition, of number types, 38</w:t>
+      </w:r>
+    </w:p>
+    <w:p>
+      <w:pPr>
+        <w:pStyle w:val="Level1IX"/>
+      </w:pPr>
+      <w:r>
+        <w:t>A</w:t>
+      </w:r>
+      <w:r>
+        <w:t>mpersand (</w:t>
+      </w:r>
+      <w:r>
+        <w:rPr>
+          <w:rStyle w:val="Literal"/>
+        </w:rPr>
+        <w:t>&amp;</w:t>
+      </w:r>
+      <w:r>
+        <w:t>), to create a reference, 17</w:t>
+      </w:r>
+    </w:p>
+    <w:p>
+      <w:pPr>
+        <w:pStyle w:val="Level1IX"/>
+      </w:pPr>
+      <w:r>
+        <w:t>Arguments, to function calls, 43</w:t>
+      </w:r>
+    </w:p>
+    <w:p>
+      <w:pPr>
+        <w:pStyle w:val="Level1IX"/>
+      </w:pPr>
+      <w:r>
+        <w:t>A</w:t>
+      </w:r>
+      <w:r>
+        <w:t>r</w:t>
+      </w:r>
+      <w:r>
+        <w:t>ms</w:t>
+      </w:r>
+    </w:p>
+    <w:p>
+      <w:pPr>
+        <w:pStyle w:val="Level2IX"/>
+      </w:pPr>
+      <w:r>
+        <w:t xml:space="preserve">in </w:t>
+      </w:r>
+      <w:r>
+        <w:rPr>
+          <w:rStyle w:val="Literal"/>
+        </w:rPr>
+        <w:t>if</w:t>
+      </w:r>
+      <w:r>
+        <w:t xml:space="preserve"> expressions, 49</w:t>
+      </w:r>
+    </w:p>
+    <w:p>
+      <w:pPr>
+        <w:pStyle w:val="Level2IX"/>
+      </w:pPr>
+      <w:r>
+        <w:t>in</w:t>
+      </w:r>
+      <w:r>
+        <w:t xml:space="preserve"> </w:t>
+      </w:r>
+      <w:r>
+        <w:rPr>
+          <w:rStyle w:val="Literal"/>
+        </w:rPr>
+        <w:t>match</w:t>
+      </w:r>
+      <w:r>
+        <w:t xml:space="preserve"> expression</w:t>
+      </w:r>
+      <w:r>
+        <w:t>s</w:t>
+      </w:r>
+      <w:r>
+        <w:t>, 24</w:t>
+      </w:r>
+    </w:p>
+    <w:p>
+      <w:pPr>
+        <w:pStyle w:val="Level1IX"/>
+      </w:pPr>
+      <w:r>
+        <w:t>Array data type, 40</w:t>
+      </w:r>
+      <w:r>
+        <w:t>–</w:t>
+      </w:r>
+      <w:r>
+        <w:t>42</w:t>
+      </w:r>
+    </w:p>
+    <w:p>
+      <w:pPr>
+        <w:pStyle w:val="Level2IX"/>
+      </w:pPr>
+      <w:r>
+        <w:t>invalid element access, 41</w:t>
+      </w:r>
+      <w:r>
+        <w:t>–</w:t>
+      </w:r>
+      <w:r>
+        <w:t>42</w:t>
+      </w:r>
+    </w:p>
+    <w:p>
+      <w:pPr>
+        <w:pStyle w:val="Level2IX"/>
+      </w:pPr>
+      <w:r>
+        <w:t>iterating over elements of, 54</w:t>
+      </w:r>
+      <w:r>
+        <w:t>–</w:t>
+      </w:r>
+      <w:r>
+        <w:t>55</w:t>
+      </w:r>
+    </w:p>
+    <w:p>
+      <w:pPr>
+        <w:pStyle w:val="Level2IX"/>
+      </w:pPr>
+      <w:r>
+        <w:t>slices of, 78</w:t>
+      </w:r>
+      <w:r>
+        <w:t>–</w:t>
+      </w:r>
+      <w:r>
+        <w:t>79</w:t>
+      </w:r>
+    </w:p>
+    <w:p>
+      <w:pPr>
+        <w:pStyle w:val="Level1IX"/>
+      </w:pPr>
+      <w:r>
+        <w:t>Arrow (</w:t>
+      </w:r>
+      <w:r>
+        <w:rPr>
+          <w:rStyle w:val="Literal"/>
+        </w:rPr>
+        <w:t>-&gt;</w:t>
+      </w:r>
+      <w:r>
+        <w:t>), for function return values, 46</w:t>
+      </w:r>
+      <w:r>
+        <w:t>–</w:t>
+      </w:r>
+      <w:r>
+        <w:t>47</w:t>
+      </w:r>
+    </w:p>
+    <w:p>
+      <w:pPr>
+        <w:pStyle w:val="Level1IX"/>
+      </w:pPr>
+      <w:proofErr w:type="spellStart"/>
+      <w:r>
+        <w:rPr>
+          <w:rStyle w:val="Literal"/>
+        </w:rPr>
+        <w:t>as_bytes</w:t>
+      </w:r>
+      <w:proofErr w:type="spellEnd"/>
+      <w:r>
+        <w:t xml:space="preserve"> method,</w:t>
+      </w:r>
+      <w:r>
+        <w:t xml:space="preserve"> on </w:t>
+      </w:r>
+      <w:r>
+        <w:rPr>
+          <w:rStyle w:val="Literal"/>
+        </w:rPr>
+        <w:t>String</w:t>
+      </w:r>
+      <w:r>
+        <w:t xml:space="preserve">, </w:t>
+      </w:r>
+      <w:r>
+        <w:t>73</w:t>
+      </w:r>
+      <w:r>
+        <w:t>–</w:t>
+      </w:r>
+      <w:r>
+        <w:t>74</w:t>
+      </w:r>
+    </w:p>
+    <w:p>
+      <w:pPr>
+        <w:pStyle w:val="Level1IX"/>
+      </w:pPr>
+      <w:r>
+        <w:t>A</w:t>
+      </w:r>
+      <w:r>
+        <w:t>ssociated function</w:t>
+      </w:r>
+      <w:r>
+        <w:t>, implemented on a type, 16</w:t>
+      </w:r>
+    </w:p>
+    <w:p>
+      <w:pPr>
+        <w:pStyle w:val="Level1IX"/>
+      </w:pPr>
+      <w:r>
+        <w:t>A</w:t>
+      </w:r>
+      <w:r>
+        <w:t>sterisk (</w:t>
+      </w:r>
+      <w:r>
+        <w:rPr>
+          <w:rStyle w:val="Literal"/>
+        </w:rPr>
+        <w:t>*</w:t>
+      </w:r>
+      <w:r>
+        <w:t>), for dereferencing, 68</w:t>
+      </w:r>
+    </w:p>
+    <w:p>
+      <w:pPr>
         <w:pStyle w:val="GroupTitlesIX"/>
       </w:pPr>
     </w:p>
@@ -38,6 +559,87 @@
     </w:p>
     <w:p>
       <w:pPr>
+        <w:pStyle w:val="Level1IX"/>
+      </w:pPr>
+      <w:r>
+        <w:t>Binary crate, for creating an executable, 19</w:t>
+      </w:r>
+    </w:p>
+    <w:p>
+      <w:pPr>
+        <w:pStyle w:val="Level1IX"/>
+      </w:pPr>
+      <w:r>
+        <w:t>Boolean data type, 39</w:t>
+      </w:r>
+    </w:p>
+    <w:p>
+      <w:pPr>
+        <w:pStyle w:val="Level2IX"/>
+      </w:pPr>
+      <w:r>
+        <w:t xml:space="preserve">in </w:t>
+      </w:r>
+      <w:r>
+        <w:rPr>
+          <w:rStyle w:val="Literal"/>
+        </w:rPr>
+        <w:t>if</w:t>
+      </w:r>
+      <w:r>
+        <w:t xml:space="preserve"> expressions, 50</w:t>
+      </w:r>
+    </w:p>
+    <w:p>
+      <w:pPr>
+        <w:pStyle w:val="Level1IX"/>
+      </w:pPr>
+      <w:r>
+        <w:t>Borrowing, and references, 68</w:t>
+      </w:r>
+      <w:r>
+        <w:t>–</w:t>
+      </w:r>
+      <w:r>
+        <w:t>73</w:t>
+      </w:r>
+    </w:p>
+    <w:p>
+      <w:pPr>
+        <w:pStyle w:val="Level1IX"/>
+      </w:pPr>
+      <w:r>
+        <w:rPr>
+          <w:rStyle w:val="Literal"/>
+        </w:rPr>
+        <w:t>break</w:t>
+      </w:r>
+      <w:r>
+        <w:t xml:space="preserve"> keyword, exiting a loop with, 27</w:t>
+      </w:r>
+      <w:r>
+        <w:t>–</w:t>
+      </w:r>
+      <w:r>
+        <w:t>28</w:t>
+      </w:r>
+    </w:p>
+    <w:p>
+      <w:pPr>
+        <w:pStyle w:val="Level1IX"/>
+      </w:pPr>
+      <w:r>
+        <w:t xml:space="preserve">Byte literal syntax, </w:t>
+      </w:r>
+      <w:r>
+        <w:t xml:space="preserve">37, </w:t>
+      </w:r>
+      <w:r>
+        <w:t>74</w:t>
+      </w:r>
+    </w:p>
+    <w:p>
+      <w:pPr>
         <w:pStyle w:val="GroupTitlesIX"/>
       </w:pPr>
     </w:p>
@@ -46,11 +648,336 @@
         <w:pStyle w:val="GroupTitlesIX"/>
       </w:pPr>
       <w:r>
+        <w:lastRenderedPageBreak/>
         <w:t>C</w:t>
       </w:r>
     </w:p>
     <w:p>
       <w:pPr>
+        <w:pStyle w:val="Level1IX"/>
+      </w:pPr>
+      <w:r>
+        <w:t xml:space="preserve">Cargo </w:t>
+      </w:r>
+    </w:p>
+    <w:p>
+      <w:pPr>
+        <w:pStyle w:val="Level2IX"/>
+      </w:pPr>
+      <w:r>
+        <w:t>commands</w:t>
+      </w:r>
+    </w:p>
+    <w:p>
+      <w:pPr>
+        <w:pStyle w:val="Level3IX"/>
+      </w:pPr>
+      <w:r>
+        <w:rPr>
+          <w:rStyle w:val="Literal"/>
+        </w:rPr>
+        <w:t>doc</w:t>
+      </w:r>
+      <w:r>
+        <w:t>, 22</w:t>
+      </w:r>
+    </w:p>
+    <w:p>
+      <w:pPr>
+        <w:pStyle w:val="Level3IX"/>
+      </w:pPr>
+      <w:r>
+        <w:rPr>
+          <w:rStyle w:val="Literal"/>
+        </w:rPr>
+        <w:t>new</w:t>
+      </w:r>
+      <w:r>
+        <w:t>, 14</w:t>
+      </w:r>
+    </w:p>
+    <w:p>
+      <w:pPr>
+        <w:pStyle w:val="Level3IX"/>
+      </w:pPr>
+      <w:r>
+        <w:rPr>
+          <w:rStyle w:val="Literal"/>
+        </w:rPr>
+        <w:t>update</w:t>
+      </w:r>
+      <w:r>
+        <w:t>, 21</w:t>
+      </w:r>
+    </w:p>
+    <w:p>
+      <w:pPr>
+        <w:pStyle w:val="Level1IX"/>
+      </w:pPr>
+      <w:proofErr w:type="spellStart"/>
+      <w:r>
+        <w:rPr>
+          <w:rStyle w:val="EmphasisItalic"/>
+        </w:rPr>
+        <w:t>Cargo.toml</w:t>
+      </w:r>
+      <w:proofErr w:type="spellEnd"/>
+    </w:p>
+    <w:p>
+      <w:pPr>
+        <w:pStyle w:val="Level2IX"/>
+      </w:pPr>
+      <w:r>
+        <w:rPr>
+          <w:rStyle w:val="Literal"/>
+        </w:rPr>
+        <w:t>dependencies</w:t>
+      </w:r>
+      <w:r>
+        <w:t xml:space="preserve"> section in, 19</w:t>
+      </w:r>
+    </w:p>
+    <w:p>
+      <w:pPr>
+        <w:pStyle w:val="Level2IX"/>
+        <w:rPr>
+          <w:rStyle w:val="EmphasisItalic"/>
+          <w:i w:val="0"/>
+          <w:iCs w:val="0"/>
+          <w:color w:val="auto"/>
+        </w:rPr>
+      </w:pPr>
+      <w:r>
+        <w:rPr>
+          <w:rStyle w:val="EmphasisItalic"/>
+          <w:i w:val="0"/>
+          <w:iCs w:val="0"/>
+          <w:color w:val="auto"/>
+        </w:rPr>
+        <w:t>updating crate versions in, 21</w:t>
+      </w:r>
+    </w:p>
+    <w:p>
+      <w:pPr>
+        <w:pStyle w:val="Level1IX"/>
+      </w:pPr>
+      <w:proofErr w:type="spellStart"/>
+      <w:r>
+        <w:rPr>
+          <w:rStyle w:val="EmphasisItalic"/>
+        </w:rPr>
+        <w:t>Cargo.lock</w:t>
+      </w:r>
+      <w:proofErr w:type="spellEnd"/>
+      <w:r>
+        <w:t>, ensuring reproducible builds with, 20</w:t>
+      </w:r>
+      <w:r>
+        <w:t>–</w:t>
+      </w:r>
+      <w:r>
+        <w:t>21</w:t>
+      </w:r>
+    </w:p>
+    <w:p>
+      <w:pPr>
+        <w:pStyle w:val="Level1IX"/>
+      </w:pPr>
+      <w:r>
+        <w:t>Character data type, 39</w:t>
+      </w:r>
+    </w:p>
+    <w:p>
+      <w:pPr>
+        <w:pStyle w:val="Level1IX"/>
+      </w:pPr>
+      <w:r>
+        <w:rPr>
+          <w:rStyle w:val="Literal"/>
+        </w:rPr>
+        <w:t>clone</w:t>
+      </w:r>
+      <w:r>
+        <w:t xml:space="preserve"> method, creating deep copies with, 65</w:t>
+      </w:r>
+    </w:p>
+    <w:p>
+      <w:pPr>
+        <w:pStyle w:val="Level1IX"/>
+      </w:pPr>
+      <w:proofErr w:type="spellStart"/>
+      <w:r>
+        <w:rPr>
+          <w:rStyle w:val="Literal"/>
+        </w:rPr>
+        <w:t>cmp</w:t>
+      </w:r>
+      <w:proofErr w:type="spellEnd"/>
+      <w:r>
+        <w:t xml:space="preserve"> method, comparing with, </w:t>
+      </w:r>
+      <w:r>
+        <w:t>24</w:t>
+      </w:r>
+    </w:p>
+    <w:p>
+      <w:pPr>
+        <w:pStyle w:val="Level1IX"/>
+      </w:pPr>
+      <w:r>
+        <w:t>Comments, 48</w:t>
+      </w:r>
+    </w:p>
+    <w:p>
+      <w:pPr>
+        <w:pStyle w:val="Level1IX"/>
+      </w:pPr>
+      <w:r>
+        <w:t>Compound data types, 39</w:t>
+      </w:r>
+      <w:r>
+        <w:t>–</w:t>
+      </w:r>
+      <w:r>
+        <w:t>42</w:t>
+      </w:r>
+    </w:p>
+    <w:p>
+      <w:pPr>
+        <w:pStyle w:val="Level1IX"/>
+      </w:pPr>
+      <w:r>
+        <w:t>Constants, vs. variables, 34</w:t>
+      </w:r>
+    </w:p>
+    <w:p>
+      <w:pPr>
+        <w:pStyle w:val="Level1IX"/>
+      </w:pPr>
+      <w:r>
+        <w:rPr>
+          <w:rStyle w:val="Literal"/>
+        </w:rPr>
+        <w:t>continue</w:t>
+      </w:r>
+      <w:r>
+        <w:t xml:space="preserve"> keyword, going to the next iteration of a loop with, 28</w:t>
+      </w:r>
+      <w:r>
+        <w:t>–</w:t>
+      </w:r>
+      <w:r>
+        <w:t>29</w:t>
+      </w:r>
+    </w:p>
+    <w:p>
+      <w:pPr>
+        <w:pStyle w:val="Level1IX"/>
+      </w:pPr>
+      <w:r>
+        <w:t>Control flow, 48</w:t>
+      </w:r>
+      <w:r>
+        <w:t>–</w:t>
+      </w:r>
+      <w:r>
+        <w:t>55</w:t>
+      </w:r>
+    </w:p>
+    <w:p>
+      <w:pPr>
+        <w:pStyle w:val="Level1IX"/>
+      </w:pPr>
+      <w:r>
+        <w:rPr>
+          <w:rStyle w:val="Literal"/>
+        </w:rPr>
+        <w:t>Copy</w:t>
+      </w:r>
+      <w:r>
+        <w:t xml:space="preserve"> trait, for stack-only data, 65</w:t>
+      </w:r>
+    </w:p>
+    <w:p>
+      <w:pPr>
+        <w:pStyle w:val="Level1IX"/>
+      </w:pPr>
+      <w:r>
+        <w:rPr>
+          <w:rStyle w:val="Keycap"/>
+        </w:rPr>
+        <w:t>ctrl-c</w:t>
+      </w:r>
+      <w:r>
+        <w:t>, halting a program with, 27</w:t>
+      </w:r>
+      <w:r>
+        <w:t>, 53</w:t>
+      </w:r>
+    </w:p>
+    <w:p>
+      <w:pPr>
+        <w:pStyle w:val="Level1IX"/>
+      </w:pPr>
+      <w:r>
+        <w:t>Curly brackets (</w:t>
+      </w:r>
+      <w:r>
+        <w:rPr>
+          <w:rStyle w:val="Literal"/>
+        </w:rPr>
+        <w:t>{}</w:t>
+      </w:r>
+      <w:r>
+        <w:t>)</w:t>
+      </w:r>
+    </w:p>
+    <w:p>
+      <w:pPr>
+        <w:pStyle w:val="Level2IX"/>
+      </w:pPr>
+      <w:r>
+        <w:t>creating new scopes with, 45</w:t>
+      </w:r>
+      <w:r>
+        <w:t>, 71</w:t>
+      </w:r>
+    </w:p>
+    <w:p>
+      <w:pPr>
+        <w:pStyle w:val="Level2IX"/>
+      </w:pPr>
+      <w:r>
+        <w:t>for function bodies, 15</w:t>
+      </w:r>
+    </w:p>
+    <w:p>
+      <w:pPr>
+        <w:pStyle w:val="Level2IX"/>
+      </w:pPr>
+      <w:r>
+        <w:t xml:space="preserve">as placeholders in the </w:t>
+      </w:r>
+      <w:proofErr w:type="spellStart"/>
+      <w:r>
+        <w:rPr>
+          <w:rStyle w:val="Literal"/>
+        </w:rPr>
+        <w:t>println</w:t>
+      </w:r>
+      <w:proofErr w:type="spellEnd"/>
+      <w:r>
+        <w:rPr>
+          <w:rStyle w:val="Literal"/>
+        </w:rPr>
+        <w:t>!</w:t>
+      </w:r>
+      <w:r>
+        <w:t xml:space="preserve"> macro, 18</w:t>
+      </w:r>
+    </w:p>
+    <w:p>
+      <w:pPr>
         <w:pStyle w:val="GroupTitlesIX"/>
       </w:pPr>
     </w:p>
@@ -64,19 +991,421 @@
     </w:p>
     <w:p>
       <w:pPr>
+        <w:pStyle w:val="Level1IX"/>
+      </w:pPr>
+      <w:r>
+        <w:t>Dangling pointer, 72</w:t>
+      </w:r>
+    </w:p>
+    <w:p>
+      <w:pPr>
+        <w:pStyle w:val="Level1IX"/>
+      </w:pPr>
+      <w:r>
+        <w:t>Dangling reference, 72</w:t>
+      </w:r>
+      <w:r>
+        <w:t>–</w:t>
+      </w:r>
+      <w:r>
+        <w:t>73</w:t>
+      </w:r>
+    </w:p>
+    <w:p>
+      <w:pPr>
+        <w:pStyle w:val="Level1IX"/>
+      </w:pPr>
+      <w:r>
+        <w:t>Data race, 70</w:t>
+      </w:r>
+      <w:r>
+        <w:t>–</w:t>
+      </w:r>
+      <w:r>
+        <w:t>71</w:t>
+      </w:r>
+    </w:p>
+    <w:p>
+      <w:pPr>
+        <w:pStyle w:val="Level1IX"/>
+      </w:pPr>
+      <w:r>
+        <w:t>Data types, 36</w:t>
+      </w:r>
+      <w:r>
+        <w:t>–</w:t>
+      </w:r>
+      <w:r>
+        <w:t>42</w:t>
+      </w:r>
+    </w:p>
+    <w:p>
+      <w:pPr>
+        <w:pStyle w:val="Level2IX"/>
+      </w:pPr>
+      <w:r>
+        <w:t>annotation of, 25, 36</w:t>
+      </w:r>
+    </w:p>
+    <w:p>
+      <w:pPr>
+        <w:pStyle w:val="Level2IX"/>
+      </w:pPr>
+      <w:r>
+        <w:t>compound, 39</w:t>
+      </w:r>
+      <w:r>
+        <w:t>–</w:t>
+      </w:r>
+      <w:r>
+        <w:t>42</w:t>
+      </w:r>
+    </w:p>
+    <w:p>
+      <w:pPr>
+        <w:pStyle w:val="Level2IX"/>
+      </w:pPr>
+      <w:r>
+        <w:t>scalar, 36</w:t>
+      </w:r>
+      <w:r>
+        <w:t>–</w:t>
+      </w:r>
+      <w:r>
+        <w:t>39</w:t>
+      </w:r>
+    </w:p>
+    <w:p>
+      <w:pPr>
+        <w:pStyle w:val="Level1IX"/>
+      </w:pPr>
+      <w:r>
+        <w:t>Deep copy</w:t>
+      </w:r>
+    </w:p>
+    <w:p>
+      <w:pPr>
+        <w:pStyle w:val="Level2IX"/>
+      </w:pPr>
+      <w:r>
+        <w:t>never made automatically, 64</w:t>
+      </w:r>
+    </w:p>
+    <w:p>
+      <w:pPr>
+        <w:pStyle w:val="Level2IX"/>
+      </w:pPr>
+      <w:r>
+        <w:t xml:space="preserve">similar to </w:t>
+      </w:r>
+      <w:r>
+        <w:rPr>
+          <w:rStyle w:val="Literal"/>
+        </w:rPr>
+        <w:t>clone</w:t>
+      </w:r>
+      <w:r>
+        <w:t>, 65</w:t>
+      </w:r>
+    </w:p>
+    <w:p>
+      <w:pPr>
+        <w:pStyle w:val="Level1IX"/>
+      </w:pPr>
+      <w:r>
+        <w:t>Dependency, using a crate as, 19</w:t>
+      </w:r>
+    </w:p>
+    <w:p>
+      <w:pPr>
+        <w:pStyle w:val="Level1IX"/>
+      </w:pPr>
+      <w:r>
+        <w:rPr>
+          <w:rStyle w:val="Literal"/>
+        </w:rPr>
+        <w:t>dependencies</w:t>
+      </w:r>
+      <w:r>
+        <w:t xml:space="preserve">, section in </w:t>
+      </w:r>
+      <w:proofErr w:type="spellStart"/>
+      <w:r>
+        <w:rPr>
+          <w:rStyle w:val="EmphasisItalic"/>
+        </w:rPr>
+        <w:t>Cargo.toml</w:t>
+      </w:r>
+      <w:proofErr w:type="spellEnd"/>
+      <w:r>
+        <w:t>, 19</w:t>
+      </w:r>
+    </w:p>
+    <w:p>
+      <w:pPr>
+        <w:pStyle w:val="Level1IX"/>
+      </w:pPr>
+      <w:proofErr w:type="spellStart"/>
+      <w:r>
+        <w:t>Destructuring</w:t>
+      </w:r>
+      <w:proofErr w:type="spellEnd"/>
+      <w:r>
+        <w:t>, of tuples, 40</w:t>
+      </w:r>
+    </w:p>
+    <w:p>
+      <w:pPr>
+        <w:pStyle w:val="Level1IX"/>
+      </w:pPr>
+      <w:r>
+        <w:t>Division, of number types, 38</w:t>
+      </w:r>
+    </w:p>
+    <w:p>
+      <w:pPr>
+        <w:pStyle w:val="Level1IX"/>
+      </w:pPr>
+      <w:r>
+        <w:t>Documentation, viewing a crate’s, 22</w:t>
+      </w:r>
+    </w:p>
+    <w:p>
+      <w:pPr>
+        <w:pStyle w:val="Level1IX"/>
+      </w:pPr>
+      <w:r>
+        <w:t>Double free error, 63</w:t>
+      </w:r>
+    </w:p>
+    <w:p>
+      <w:pPr>
+        <w:pStyle w:val="Level1IX"/>
+      </w:pPr>
+      <w:r>
+        <w:t>Double quote (</w:t>
+      </w:r>
+      <w:r>
+        <w:rPr>
+          <w:rStyle w:val="Literal"/>
+        </w:rPr>
+        <w:t>"</w:t>
+      </w:r>
+      <w:r>
+        <w:t>), for strings, 39</w:t>
+      </w:r>
+    </w:p>
+    <w:p>
+      <w:pPr>
+        <w:pStyle w:val="Level1IX"/>
+      </w:pPr>
+      <w:r>
+        <w:rPr>
+          <w:rStyle w:val="Literal"/>
+        </w:rPr>
+        <w:t>drop</w:t>
+      </w:r>
+      <w:r>
+        <w:t xml:space="preserve"> function, called when an owner goes out of scope, 62</w:t>
+      </w:r>
+    </w:p>
+    <w:p>
+      <w:pPr>
+        <w:pStyle w:val="Level1IX"/>
+      </w:pPr>
+      <w:r>
+        <w:rPr>
+          <w:rStyle w:val="Literal"/>
+        </w:rPr>
+        <w:t>Drop</w:t>
+      </w:r>
+      <w:r>
+        <w:t xml:space="preserve"> trait, incompatible with </w:t>
+      </w:r>
+      <w:r>
+        <w:rPr>
+          <w:rStyle w:val="Literal"/>
+        </w:rPr>
+        <w:t>Copy</w:t>
+      </w:r>
+      <w:r>
+        <w:t xml:space="preserve"> trait, 65</w:t>
+      </w:r>
+    </w:p>
+    <w:p>
+      <w:pPr>
         <w:pStyle w:val="GroupTitlesIX"/>
       </w:pPr>
     </w:p>
     <w:p>
       <w:pPr>
         <w:pStyle w:val="GroupTitlesIX"/>
-      </w:pPr>
-      <w:r>
+        <w:rPr>
+          <w:rStyle w:val="Literal"/>
+          <w:rFonts w:ascii="Times New Roman" w:hAnsi="Times New Roman" w:cs="Times New Roman"/>
+          <w:color w:val="auto"/>
+          <w:sz w:val="24"/>
+          <w:szCs w:val="24"/>
+        </w:rPr>
+      </w:pPr>
+      <w:r>
+        <w:lastRenderedPageBreak/>
         <w:t>E</w:t>
       </w:r>
     </w:p>
     <w:p>
       <w:pPr>
+        <w:pStyle w:val="Level1IX"/>
+        <w:rPr>
+          <w:rStyle w:val="Literal"/>
+          <w:rFonts w:ascii="Times New Roman" w:hAnsi="Times New Roman" w:cs="Times New Roman"/>
+          <w:color w:val="auto"/>
+          <w:sz w:val="24"/>
+          <w:szCs w:val="24"/>
+        </w:rPr>
+      </w:pPr>
+      <w:r>
+        <w:rPr>
+          <w:rStyle w:val="Literal"/>
+        </w:rPr>
+        <w:t>else if</w:t>
+      </w:r>
+      <w:r>
+        <w:t xml:space="preserve"> expression,</w:t>
+      </w:r>
+      <w:r>
+        <w:t xml:space="preserve"> for control flow, 50</w:t>
+      </w:r>
+      <w:r>
+        <w:t>–</w:t>
+      </w:r>
+      <w:r>
+        <w:t>51</w:t>
+      </w:r>
+    </w:p>
+    <w:p>
+      <w:pPr>
+        <w:pStyle w:val="Level1IX"/>
+      </w:pPr>
+      <w:r>
+        <w:rPr>
+          <w:rStyle w:val="Literal"/>
+        </w:rPr>
+        <w:t>else</w:t>
+      </w:r>
+      <w:r>
+        <w:t xml:space="preserve"> keyword, for control flow, </w:t>
+      </w:r>
+      <w:r>
+        <w:t>49</w:t>
+      </w:r>
+    </w:p>
+    <w:p>
+      <w:pPr>
+        <w:pStyle w:val="Level1IX"/>
+        <w:rPr>
+          <w:rStyle w:val="Literal"/>
+        </w:rPr>
+      </w:pPr>
+      <w:r>
+        <w:rPr>
+          <w:rStyle w:val="Literal"/>
+        </w:rPr>
+        <w:t>enumerate</w:t>
+      </w:r>
+      <w:r>
+        <w:t xml:space="preserve"> method</w:t>
+      </w:r>
+      <w:r>
+        <w:t>,</w:t>
+      </w:r>
+      <w:r>
+        <w:t xml:space="preserve"> on </w:t>
+      </w:r>
+      <w:r>
+        <w:rPr>
+          <w:rStyle w:val="Literal"/>
+        </w:rPr>
+        <w:t>Iterator</w:t>
+      </w:r>
+      <w:r>
+        <w:t>, 74</w:t>
+      </w:r>
+    </w:p>
+    <w:p>
+      <w:pPr>
+        <w:pStyle w:val="Level1IX"/>
+      </w:pPr>
+      <w:r>
+        <w:rPr>
+          <w:rStyle w:val="Literal"/>
+        </w:rPr>
+        <w:t>expect</w:t>
+      </w:r>
+      <w:r>
+        <w:t xml:space="preserve"> method</w:t>
+      </w:r>
+      <w:r>
+        <w:t>,</w:t>
+      </w:r>
+      <w:r>
+        <w:t xml:space="preserve"> on </w:t>
+      </w:r>
+      <w:r>
+        <w:rPr>
+          <w:rStyle w:val="Literal"/>
+        </w:rPr>
+        <w:t>Result</w:t>
+      </w:r>
+      <w:r>
+        <w:t>, 17</w:t>
+      </w:r>
+      <w:r>
+        <w:t>–</w:t>
+      </w:r>
+      <w:r>
+        <w:t>18</w:t>
+      </w:r>
+      <w:r>
+        <w:t>, 26</w:t>
+      </w:r>
+    </w:p>
+    <w:p>
+      <w:pPr>
+        <w:pStyle w:val="Level1IX"/>
+      </w:pPr>
+      <w:r>
+        <w:t>Expressions, vs. statements, 44</w:t>
+      </w:r>
+      <w:r>
+        <w:t>–</w:t>
+      </w:r>
+      <w:r>
+        <w:t>46</w:t>
+      </w:r>
+    </w:p>
+    <w:p>
+      <w:pPr>
+        <w:pStyle w:val="Level1IX"/>
+      </w:pPr>
+      <w:r>
+        <w:rPr>
+          <w:rStyle w:val="Literal"/>
+        </w:rPr>
+        <w:t>extern crate</w:t>
+      </w:r>
+      <w:r>
+        <w:t>, for using an external dependency, 21</w:t>
+      </w:r>
+      <w:r>
+        <w:t>–</w:t>
+      </w:r>
+      <w:r>
+        <w:t>22</w:t>
+      </w:r>
+    </w:p>
+    <w:p>
+      <w:pPr>
         <w:pStyle w:val="GroupTitlesIX"/>
       </w:pPr>
     </w:p>
@@ -90,6 +1419,255 @@
     </w:p>
     <w:p>
       <w:pPr>
+        <w:pStyle w:val="Level1IX"/>
+        <w:rPr>
+          <w:rStyle w:val="Literal"/>
+          <w:rFonts w:ascii="Times New Roman" w:hAnsi="Times New Roman" w:cs="Times New Roman"/>
+          <w:color w:val="auto"/>
+          <w:sz w:val="24"/>
+          <w:szCs w:val="24"/>
+        </w:rPr>
+      </w:pPr>
+      <w:r>
+        <w:rPr>
+          <w:rStyle w:val="Literal"/>
+          <w:rFonts w:ascii="Times New Roman" w:hAnsi="Times New Roman" w:cs="Times New Roman"/>
+          <w:color w:val="auto"/>
+          <w:sz w:val="24"/>
+          <w:szCs w:val="24"/>
+        </w:rPr>
+        <w:t>Floating-</w:t>
+      </w:r>
+      <w:r>
+        <w:rPr>
+          <w:rStyle w:val="Literal"/>
+          <w:rFonts w:ascii="Times New Roman" w:hAnsi="Times New Roman" w:cs="Times New Roman"/>
+          <w:color w:val="auto"/>
+          <w:sz w:val="24"/>
+          <w:szCs w:val="24"/>
+        </w:rPr>
+        <w:t>point</w:t>
+      </w:r>
+      <w:r>
+        <w:rPr>
+          <w:rStyle w:val="Literal"/>
+          <w:rFonts w:ascii="Times New Roman" w:hAnsi="Times New Roman" w:cs="Times New Roman"/>
+          <w:color w:val="auto"/>
+          <w:sz w:val="24"/>
+          <w:szCs w:val="24"/>
+        </w:rPr>
+        <w:t xml:space="preserve"> data types, 38</w:t>
+      </w:r>
+    </w:p>
+    <w:p>
+      <w:pPr>
+        <w:pStyle w:val="Level2IX"/>
+        <w:rPr>
+          <w:rStyle w:val="Literal"/>
+          <w:rFonts w:ascii="Times New Roman" w:hAnsi="Times New Roman" w:cs="Times New Roman"/>
+          <w:color w:val="auto"/>
+          <w:sz w:val="24"/>
+          <w:szCs w:val="24"/>
+        </w:rPr>
+      </w:pPr>
+      <w:r>
+        <w:rPr>
+          <w:rStyle w:val="Literal"/>
+          <w:rFonts w:ascii="Times New Roman" w:hAnsi="Times New Roman" w:cs="Times New Roman"/>
+          <w:color w:val="auto"/>
+          <w:sz w:val="24"/>
+          <w:szCs w:val="24"/>
+        </w:rPr>
+        <w:t>numeric operations with, 38</w:t>
+      </w:r>
+    </w:p>
+    <w:p>
+      <w:pPr>
+        <w:pStyle w:val="Level1IX"/>
+      </w:pPr>
+      <w:proofErr w:type="spellStart"/>
+      <w:r>
+        <w:rPr>
+          <w:rStyle w:val="Literal"/>
+        </w:rPr>
+        <w:t>fn</w:t>
+      </w:r>
+      <w:proofErr w:type="spellEnd"/>
+      <w:r>
+        <w:t xml:space="preserve"> keyword, declaring a new function with, 15</w:t>
+      </w:r>
+    </w:p>
+    <w:p>
+      <w:pPr>
+        <w:pStyle w:val="Level1IX"/>
+        <w:rPr>
+          <w:ins w:id="0" w:author="Carol Nichols" w:date="2018-04-29T15:15:00Z"/>
+        </w:rPr>
+      </w:pPr>
+      <w:r>
+        <w:rPr>
+          <w:rStyle w:val="Literal"/>
+        </w:rPr>
+        <w:t>for</w:t>
+      </w:r>
+      <w:r>
+        <w:t xml:space="preserve"> loop, iterating over a collection with, 54</w:t>
+      </w:r>
+      <w:r>
+        <w:t>–</w:t>
+      </w:r>
+      <w:r>
+        <w:t>55</w:t>
+      </w:r>
+    </w:p>
+    <w:p>
+      <w:pPr>
+        <w:pStyle w:val="Level1IX"/>
+        <w:rPr>
+          <w:rPrChange w:id="1" w:author="Carol Nichols" w:date="2018-04-29T15:15:00Z">
+            <w:rPr/>
+          </w:rPrChange>
+        </w:rPr>
+        <w:pPrChange w:id="2" w:author="Carol Nichols" w:date="2018-04-29T15:15:00Z">
+          <w:pPr>
+            <w:pStyle w:val="Level1IX"/>
+          </w:pPr>
+        </w:pPrChange>
+      </w:pPr>
+      <w:ins w:id="3" w:author="Carol Nichols" w:date="2018-04-29T15:15:00Z">
+        <w:r>
+          <w:rPr>
+            <w:rStyle w:val="Literal"/>
+          </w:rPr>
+          <w:t>from</w:t>
+        </w:r>
+        <w:r>
+          <w:t xml:space="preserve"> function</w:t>
+        </w:r>
+        <w:r>
+          <w:t>,</w:t>
+        </w:r>
+        <w:r>
+          <w:t xml:space="preserve"> on</w:t>
+        </w:r>
+        <w:r>
+          <w:t xml:space="preserve"> </w:t>
+        </w:r>
+        <w:bookmarkStart w:id="4" w:name="_GoBack"/>
+        <w:r>
+          <w:rPr>
+            <w:rStyle w:val="Literal"/>
+            <w:rPrChange w:id="5" w:author="Carol Nichols" w:date="2018-04-29T15:15:00Z">
+              <w:rPr/>
+            </w:rPrChange>
+          </w:rPr>
+          <w:t>String</w:t>
+        </w:r>
+        <w:bookmarkEnd w:id="4"/>
+        <w:r>
+          <w:t>, 60</w:t>
+        </w:r>
+        <w:r>
+          <w:t>–</w:t>
+        </w:r>
+        <w:r>
+          <w:t>61</w:t>
+        </w:r>
+      </w:ins>
+    </w:p>
+    <w:p>
+      <w:pPr>
+        <w:pStyle w:val="Level1IX"/>
+      </w:pPr>
+      <w:r>
+        <w:t>Functions, 42</w:t>
+      </w:r>
+      <w:r>
+        <w:t>–</w:t>
+      </w:r>
+      <w:r>
+        <w:t>47</w:t>
+      </w:r>
+    </w:p>
+    <w:p>
+      <w:pPr>
+        <w:pStyle w:val="Level2IX"/>
+      </w:pPr>
+      <w:r>
+        <w:t>arguments to, 43</w:t>
+      </w:r>
+    </w:p>
+    <w:p>
+      <w:pPr>
+        <w:pStyle w:val="Level2IX"/>
+      </w:pPr>
+      <w:r>
+        <w:t>bodies, statements and expressions in, 44</w:t>
+      </w:r>
+      <w:r>
+        <w:t>–</w:t>
+      </w:r>
+      <w:r>
+        <w:t>46</w:t>
+      </w:r>
+    </w:p>
+    <w:p>
+      <w:pPr>
+        <w:pStyle w:val="Level2IX"/>
+      </w:pPr>
+      <w:r>
+        <w:t>parameters of, 43</w:t>
+      </w:r>
+      <w:r>
+        <w:t>–</w:t>
+      </w:r>
+      <w:r>
+        <w:t>44</w:t>
+      </w:r>
+    </w:p>
+    <w:p>
+      <w:pPr>
+        <w:pStyle w:val="Level2IX"/>
+      </w:pPr>
+      <w:r>
+        <w:t>returning early from, 46</w:t>
+      </w:r>
+    </w:p>
+    <w:p>
+      <w:pPr>
+        <w:pStyle w:val="Level2IX"/>
+      </w:pPr>
+      <w:r>
+        <w:t>with return values, 46</w:t>
+      </w:r>
+      <w:r>
+        <w:t>–</w:t>
+      </w:r>
+      <w:r>
+        <w:t>47</w:t>
+      </w:r>
+    </w:p>
+    <w:p>
+      <w:pPr>
+        <w:pStyle w:val="Level2IX"/>
+      </w:pPr>
+      <w:r>
+        <w:t>with multiple return values using a tuple, 67</w:t>
+      </w:r>
+      <w:r>
+        <w:t>–</w:t>
+      </w:r>
+      <w:r>
+        <w:t>68</w:t>
+      </w:r>
+    </w:p>
+    <w:p>
+      <w:pPr>
+        <w:pStyle w:val="Level1IX"/>
+      </w:pPr>
+    </w:p>
+    <w:p>
+      <w:pPr>
         <w:pStyle w:val="GroupTitlesIX"/>
       </w:pPr>
     </w:p>
@@ -103,6 +1681,36 @@
     </w:p>
     <w:p>
       <w:pPr>
+        <w:pStyle w:val="Level1IX"/>
+      </w:pPr>
+      <w:r>
+        <w:t>Garbage collector (GC), 61</w:t>
+      </w:r>
+    </w:p>
+    <w:p>
+      <w:pPr>
+        <w:pStyle w:val="Level1IX"/>
+      </w:pPr>
+      <w:r>
+        <w:t>GC (garbage collector), 61</w:t>
+      </w:r>
+    </w:p>
+    <w:p>
+      <w:pPr>
+        <w:pStyle w:val="Level1IX"/>
+      </w:pPr>
+      <w:r>
+        <w:t>Guessing game, 13</w:t>
+      </w:r>
+      <w:r>
+        <w:t>–</w:t>
+      </w:r>
+      <w:r>
+        <w:t>30</w:t>
+      </w:r>
+    </w:p>
+    <w:p>
+      <w:pPr>
         <w:pStyle w:val="GroupTitlesIX"/>
       </w:pPr>
     </w:p>
@@ -116,6 +1724,36 @@
     </w:p>
     <w:p>
       <w:pPr>
+        <w:pStyle w:val="Level1IX"/>
+      </w:pPr>
+      <w:r>
+        <w:t>Heap</w:t>
+      </w:r>
+    </w:p>
+    <w:p>
+      <w:pPr>
+        <w:pStyle w:val="Level2IX"/>
+      </w:pPr>
+      <w:r>
+        <w:t>and the stack, 58</w:t>
+      </w:r>
+      <w:r>
+        <w:t>–</w:t>
+      </w:r>
+      <w:r>
+        <w:t>59</w:t>
+      </w:r>
+    </w:p>
+    <w:p>
+      <w:pPr>
+        <w:pStyle w:val="Level2IX"/>
+      </w:pPr>
+      <w:r>
+        <w:t>allocating on, 58</w:t>
+      </w:r>
+    </w:p>
+    <w:p>
+      <w:pPr>
         <w:pStyle w:val="GroupTitlesIX"/>
       </w:pPr>
     </w:p>
@@ -129,6 +1767,284 @@
     </w:p>
     <w:p>
       <w:pPr>
+        <w:pStyle w:val="Level1IX"/>
+      </w:pPr>
+      <w:r>
+        <w:rPr>
+          <w:rStyle w:val="Literal"/>
+        </w:rPr>
+        <w:t>if</w:t>
+      </w:r>
+      <w:r>
+        <w:t xml:space="preserve"> keyword, for control flow, 48</w:t>
+      </w:r>
+      <w:r>
+        <w:t>–</w:t>
+      </w:r>
+      <w:r>
+        <w:t>52</w:t>
+      </w:r>
+    </w:p>
+    <w:p>
+      <w:pPr>
+        <w:pStyle w:val="Level2IX"/>
+      </w:pPr>
+      <w:r>
+        <w:t>in let statements, 51</w:t>
+      </w:r>
+      <w:r>
+        <w:t>–</w:t>
+      </w:r>
+      <w:r>
+        <w:t>52</w:t>
+      </w:r>
+    </w:p>
+    <w:p>
+      <w:pPr>
+        <w:pStyle w:val="Level1IX"/>
+      </w:pPr>
+      <w:r>
+        <w:t xml:space="preserve">Immutable, </w:t>
+      </w:r>
+      <w:r>
+        <w:rPr>
+          <w:rStyle w:val="EmphasisItalic"/>
+        </w:rPr>
+        <w:t>See</w:t>
+      </w:r>
+      <w:r>
+        <w:t xml:space="preserve"> Mutability</w:t>
+      </w:r>
+    </w:p>
+    <w:p>
+      <w:pPr>
+        <w:pStyle w:val="Level1IX"/>
+      </w:pPr>
+      <w:r>
+        <w:t>Input/output (</w:t>
+      </w:r>
+      <w:proofErr w:type="spellStart"/>
+      <w:r>
+        <w:rPr>
+          <w:rStyle w:val="Literal"/>
+        </w:rPr>
+        <w:t>io</w:t>
+      </w:r>
+      <w:proofErr w:type="spellEnd"/>
+      <w:r>
+        <w:t>) library, for accepting user input, 15</w:t>
+      </w:r>
+    </w:p>
+    <w:p>
+      <w:pPr>
+        <w:pStyle w:val="Level1IX"/>
+      </w:pPr>
+      <w:r>
+        <w:t>Integer data types, 36</w:t>
+      </w:r>
+      <w:r>
+        <w:t>–</w:t>
+      </w:r>
+      <w:r>
+        <w:t>38</w:t>
+      </w:r>
+    </w:p>
+    <w:p>
+      <w:pPr>
+        <w:pStyle w:val="Level2IX"/>
+      </w:pPr>
+      <w:r>
+        <w:t>numeric operations with, 38</w:t>
+      </w:r>
+    </w:p>
+    <w:p>
+      <w:pPr>
+        <w:pStyle w:val="Level2IX"/>
+      </w:pPr>
+      <w:r>
+        <w:t>signed, 36</w:t>
+      </w:r>
+      <w:r>
+        <w:t>–</w:t>
+      </w:r>
+      <w:r>
+        <w:t>37</w:t>
+      </w:r>
+    </w:p>
+    <w:p>
+      <w:pPr>
+        <w:pStyle w:val="Level2IX"/>
+      </w:pPr>
+      <w:r>
+        <w:t>type suffixes of, 37</w:t>
+      </w:r>
+    </w:p>
+    <w:p>
+      <w:pPr>
+        <w:pStyle w:val="Level2IX"/>
+      </w:pPr>
+      <w:r>
+        <w:t>unsigned, 36</w:t>
+      </w:r>
+      <w:r>
+        <w:t>–</w:t>
+      </w:r>
+      <w:r>
+        <w:t>37</w:t>
+      </w:r>
+    </w:p>
+    <w:p>
+      <w:pPr>
+        <w:pStyle w:val="Level1IX"/>
+      </w:pPr>
+      <w:r>
+        <w:t>Invalidated variable, as a result of a move, 64</w:t>
+      </w:r>
+    </w:p>
+    <w:p>
+      <w:pPr>
+        <w:pStyle w:val="Level1IX"/>
+      </w:pPr>
+      <w:proofErr w:type="spellStart"/>
+      <w:r>
+        <w:rPr>
+          <w:rStyle w:val="Literal"/>
+        </w:rPr>
+        <w:t>io</w:t>
+      </w:r>
+      <w:proofErr w:type="spellEnd"/>
+      <w:r>
+        <w:t xml:space="preserve"> (input/output) library, for accepting user input, 15</w:t>
+      </w:r>
+    </w:p>
+    <w:p>
+      <w:pPr>
+        <w:pStyle w:val="Level1IX"/>
+      </w:pPr>
+      <w:proofErr w:type="spellStart"/>
+      <w:r>
+        <w:rPr>
+          <w:rStyle w:val="Literal"/>
+        </w:rPr>
+        <w:t>isize</w:t>
+      </w:r>
+      <w:proofErr w:type="spellEnd"/>
+      <w:r>
+        <w:t xml:space="preserve"> type</w:t>
+      </w:r>
+    </w:p>
+    <w:p>
+      <w:pPr>
+        <w:pStyle w:val="Level2IX"/>
+      </w:pPr>
+      <w:r>
+        <w:lastRenderedPageBreak/>
+        <w:t>architecture dependent size of, 37</w:t>
+      </w:r>
+    </w:p>
+    <w:p>
+      <w:pPr>
+        <w:pStyle w:val="Level2IX"/>
+      </w:pPr>
+      <w:r>
+        <w:t>indexing collection with, 38</w:t>
+      </w:r>
+    </w:p>
+    <w:p>
+      <w:pPr>
+        <w:pStyle w:val="Level1IX"/>
+      </w:pPr>
+      <w:r>
+        <w:rPr>
+          <w:rStyle w:val="Literal"/>
+        </w:rPr>
+        <w:t>Iterator</w:t>
+      </w:r>
+      <w:r>
+        <w:t xml:space="preserve"> type</w:t>
+      </w:r>
+    </w:p>
+    <w:p>
+      <w:pPr>
+        <w:pStyle w:val="Level2IX"/>
+      </w:pPr>
+      <w:r>
+        <w:t xml:space="preserve">creating with </w:t>
+      </w:r>
+      <w:proofErr w:type="spellStart"/>
+      <w:r>
+        <w:rPr>
+          <w:rStyle w:val="Literal"/>
+        </w:rPr>
+        <w:t>iter</w:t>
+      </w:r>
+      <w:proofErr w:type="spellEnd"/>
+      <w:r>
+        <w:t xml:space="preserve"> method, 73</w:t>
+      </w:r>
+      <w:r>
+        <w:t>–</w:t>
+      </w:r>
+      <w:r>
+        <w:t>74</w:t>
+      </w:r>
+    </w:p>
+    <w:p>
+      <w:pPr>
+        <w:pStyle w:val="Level2IX"/>
+      </w:pPr>
+      <w:r>
+        <w:rPr>
+          <w:rStyle w:val="Literal"/>
+        </w:rPr>
+        <w:t>enumerate</w:t>
+      </w:r>
+      <w:r>
+        <w:t xml:space="preserve"> method on, 74</w:t>
+      </w:r>
+    </w:p>
+    <w:p>
+      <w:pPr>
+        <w:pStyle w:val="Level1IX"/>
+      </w:pPr>
+      <w:proofErr w:type="spellStart"/>
+      <w:r>
+        <w:rPr>
+          <w:rStyle w:val="Literal"/>
+        </w:rPr>
+        <w:t>iter</w:t>
+      </w:r>
+      <w:proofErr w:type="spellEnd"/>
+      <w:r>
+        <w:t xml:space="preserve"> </w:t>
+      </w:r>
+      <w:r>
+        <w:t xml:space="preserve">method, creating </w:t>
+      </w:r>
+      <w:r>
+        <w:rPr>
+          <w:rStyle w:val="Literal"/>
+        </w:rPr>
+        <w:t>I</w:t>
+      </w:r>
+      <w:r>
+        <w:rPr>
+          <w:rStyle w:val="Literal"/>
+        </w:rPr>
+        <w:t>terator</w:t>
+      </w:r>
+      <w:r>
+        <w:t xml:space="preserve"> with, 73</w:t>
+      </w:r>
+      <w:r>
+        <w:t>–</w:t>
+      </w:r>
+      <w:r>
+        <w:t>74</w:t>
+      </w:r>
+    </w:p>
+    <w:p>
+      <w:pPr>
         <w:pStyle w:val="GroupTitlesIX"/>
       </w:pPr>
     </w:p>
@@ -155,6 +2071,14 @@
     </w:p>
     <w:p>
       <w:pPr>
+        <w:pStyle w:val="Level1IX"/>
+      </w:pPr>
+      <w:r>
+        <w:t>Keywords, reserved, 32</w:t>
+      </w:r>
+    </w:p>
+    <w:p>
+      <w:pPr>
         <w:pStyle w:val="GroupTitlesIX"/>
       </w:pPr>
     </w:p>
@@ -168,6 +2092,114 @@
     </w:p>
     <w:p>
       <w:pPr>
+        <w:pStyle w:val="Level1IX"/>
+        <w:rPr>
+          <w:ins w:id="6" w:author="Carol Nichols" w:date="2018-04-29T15:14:00Z"/>
+        </w:rPr>
+      </w:pPr>
+      <w:r>
+        <w:t>Last in, first out</w:t>
+      </w:r>
+      <w:r>
+        <w:t>, ordering of a stack, 58</w:t>
+      </w:r>
+    </w:p>
+    <w:p>
+      <w:pPr>
+        <w:pStyle w:val="Level1IX"/>
+        <w:rPr>
+          <w:rPrChange w:id="7" w:author="Carol Nichols" w:date="2018-04-29T15:14:00Z">
+            <w:rPr/>
+          </w:rPrChange>
+        </w:rPr>
+        <w:pPrChange w:id="8" w:author="Carol Nichols" w:date="2018-04-29T15:14:00Z">
+          <w:pPr>
+            <w:pStyle w:val="Level1IX"/>
+          </w:pPr>
+        </w:pPrChange>
+      </w:pPr>
+      <w:proofErr w:type="spellStart"/>
+      <w:ins w:id="9" w:author="Carol Nichols" w:date="2018-04-29T15:14:00Z">
+        <w:r>
+          <w:rPr>
+            <w:rStyle w:val="Literal"/>
+          </w:rPr>
+          <w:t>len</w:t>
+        </w:r>
+        <w:proofErr w:type="spellEnd"/>
+        <w:r>
+          <w:t xml:space="preserve"> method</w:t>
+        </w:r>
+        <w:r>
+          <w:t>,</w:t>
+        </w:r>
+        <w:r>
+          <w:t xml:space="preserve"> on</w:t>
+        </w:r>
+        <w:r>
+          <w:t xml:space="preserve"> </w:t>
+        </w:r>
+        <w:r>
+          <w:rPr>
+            <w:rStyle w:val="Literal"/>
+            <w:rPrChange w:id="10" w:author="Carol Nichols" w:date="2018-04-29T15:14:00Z">
+              <w:rPr/>
+            </w:rPrChange>
+          </w:rPr>
+          <w:t>String</w:t>
+        </w:r>
+        <w:r>
+          <w:t>, 74</w:t>
+        </w:r>
+      </w:ins>
+    </w:p>
+    <w:p>
+      <w:pPr>
+        <w:pStyle w:val="Level1IX"/>
+      </w:pPr>
+      <w:r>
+        <w:rPr>
+          <w:rStyle w:val="Literal"/>
+        </w:rPr>
+        <w:t>let</w:t>
+      </w:r>
+      <w:r>
+        <w:t xml:space="preserve"> keyword, declaring a new variable with, 16</w:t>
+      </w:r>
+    </w:p>
+    <w:p>
+      <w:pPr>
+        <w:pStyle w:val="Level1IX"/>
+      </w:pPr>
+      <w:r>
+        <w:t>Library crate, for using code in another project, 19</w:t>
+      </w:r>
+    </w:p>
+    <w:p>
+      <w:pPr>
+        <w:pStyle w:val="Level1IX"/>
+      </w:pPr>
+      <w:r>
+        <w:rPr>
+          <w:rStyle w:val="Literal"/>
+        </w:rPr>
+        <w:t>loop</w:t>
+      </w:r>
+      <w:r>
+        <w:t xml:space="preserve"> keyword, creating an infinite loop with, 26</w:t>
+      </w:r>
+      <w:r>
+        <w:t>–</w:t>
+      </w:r>
+      <w:r>
+        <w:t>27</w:t>
+      </w:r>
+      <w:r>
+        <w:t>, 53</w:t>
+      </w:r>
+    </w:p>
+    <w:p>
+      <w:pPr>
         <w:pStyle w:val="GroupTitlesIX"/>
       </w:pPr>
     </w:p>
@@ -181,6 +2213,196 @@
     </w:p>
     <w:p>
       <w:pPr>
+        <w:pStyle w:val="Level1IX"/>
+      </w:pPr>
+      <w:r>
+        <w:rPr>
+          <w:rStyle w:val="Literal"/>
+        </w:rPr>
+        <w:t>match</w:t>
+      </w:r>
+      <w:r>
+        <w:t xml:space="preserve"> </w:t>
+      </w:r>
+      <w:r>
+        <w:t>expression</w:t>
+      </w:r>
+    </w:p>
+    <w:p>
+      <w:pPr>
+        <w:pStyle w:val="Level2IX"/>
+      </w:pPr>
+      <w:r>
+        <w:t>handling comparison results with, 23</w:t>
+      </w:r>
+      <w:r>
+        <w:t>–</w:t>
+      </w:r>
+      <w:r>
+        <w:t>24</w:t>
+      </w:r>
+    </w:p>
+    <w:p>
+      <w:pPr>
+        <w:pStyle w:val="Level2IX"/>
+      </w:pPr>
+      <w:r>
+        <w:t xml:space="preserve">handling </w:t>
+      </w:r>
+      <w:r>
+        <w:rPr>
+          <w:rStyle w:val="Literal"/>
+        </w:rPr>
+        <w:t>Result</w:t>
+      </w:r>
+      <w:r>
+        <w:t xml:space="preserve"> values with, 28</w:t>
+      </w:r>
+      <w:r>
+        <w:t>–</w:t>
+      </w:r>
+      <w:r>
+        <w:t>29</w:t>
+      </w:r>
+    </w:p>
+    <w:p>
+      <w:pPr>
+        <w:pStyle w:val="Level1IX"/>
+      </w:pPr>
+      <w:r>
+        <w:t>Moving ownership, 62</w:t>
+      </w:r>
+      <w:r>
+        <w:t>–</w:t>
+      </w:r>
+      <w:r>
+        <w:t>64</w:t>
+      </w:r>
+    </w:p>
+    <w:p>
+      <w:pPr>
+        <w:pStyle w:val="Level2IX"/>
+      </w:pPr>
+      <w:r>
+        <w:t>with function calls, 66</w:t>
+      </w:r>
+    </w:p>
+    <w:p>
+      <w:pPr>
+        <w:pStyle w:val="Level2IX"/>
+      </w:pPr>
+      <w:r>
+        <w:t>with function return values, 66</w:t>
+      </w:r>
+      <w:r>
+        <w:t>–</w:t>
+      </w:r>
+      <w:r>
+        <w:t>68</w:t>
+      </w:r>
+    </w:p>
+    <w:p>
+      <w:pPr>
+        <w:pStyle w:val="Level2IX"/>
+      </w:pPr>
+      <w:r>
+        <w:t>vs. borrowing, 68</w:t>
+      </w:r>
+      <w:r>
+        <w:t>–</w:t>
+      </w:r>
+      <w:r>
+        <w:t>73</w:t>
+      </w:r>
+    </w:p>
+    <w:p>
+      <w:pPr>
+        <w:pStyle w:val="Level1IX"/>
+      </w:pPr>
+      <w:r>
+        <w:t>Multiplication, of number types, 38</w:t>
+      </w:r>
+    </w:p>
+    <w:p>
+      <w:pPr>
+        <w:pStyle w:val="Level1IX"/>
+      </w:pPr>
+      <w:proofErr w:type="spellStart"/>
+      <w:r>
+        <w:rPr>
+          <w:rStyle w:val="Literal"/>
+        </w:rPr>
+        <w:t>mut</w:t>
+      </w:r>
+      <w:proofErr w:type="spellEnd"/>
+      <w:r>
+        <w:t xml:space="preserve"> keyword, making a variable mutable with, 33</w:t>
+      </w:r>
+    </w:p>
+    <w:p>
+      <w:pPr>
+        <w:pStyle w:val="Level1IX"/>
+      </w:pPr>
+      <w:r>
+        <w:t>M</w:t>
+      </w:r>
+      <w:r>
+        <w:t>utable</w:t>
+      </w:r>
+      <w:r>
+        <w:t xml:space="preserve">, </w:t>
+      </w:r>
+      <w:r>
+        <w:rPr>
+          <w:rStyle w:val="EmphasisItalic"/>
+        </w:rPr>
+        <w:t>See</w:t>
+      </w:r>
+      <w:r>
+        <w:t xml:space="preserve"> Mutability</w:t>
+      </w:r>
+    </w:p>
+    <w:p>
+      <w:pPr>
+        <w:pStyle w:val="Level1IX"/>
+      </w:pPr>
+      <w:r>
+        <w:t>Mutability</w:t>
+      </w:r>
+    </w:p>
+    <w:p>
+      <w:pPr>
+        <w:pStyle w:val="Level2IX"/>
+      </w:pPr>
+      <w:r>
+        <w:t>of</w:t>
+      </w:r>
+      <w:r>
+        <w:t xml:space="preserve"> variables, 32</w:t>
+      </w:r>
+      <w:r>
+        <w:t>–</w:t>
+      </w:r>
+      <w:r>
+        <w:t>33</w:t>
+      </w:r>
+    </w:p>
+    <w:p>
+      <w:pPr>
+        <w:pStyle w:val="Level2IX"/>
+      </w:pPr>
+      <w:r>
+        <w:t>of references, 69</w:t>
+      </w:r>
+      <w:r>
+        <w:t>–</w:t>
+      </w:r>
+      <w:r>
+        <w:t>71</w:t>
+      </w:r>
+    </w:p>
+    <w:p>
+      <w:pPr>
         <w:pStyle w:val="GroupTitlesIX"/>
       </w:pPr>
     </w:p>
@@ -194,28 +2416,352 @@
     </w:p>
     <w:p>
       <w:pPr>
+        <w:pStyle w:val="Level1IX"/>
+      </w:pPr>
+      <w:r>
+        <w:t>New project setup</w:t>
+      </w:r>
+      <w:r>
+        <w:t xml:space="preserve">, </w:t>
+      </w:r>
+      <w:r>
+        <w:t xml:space="preserve">using </w:t>
+      </w:r>
+      <w:r>
+        <w:rPr>
+          <w:rStyle w:val="Literal"/>
+        </w:rPr>
+        <w:t>cargo</w:t>
+      </w:r>
+      <w:r>
+        <w:t xml:space="preserve">, </w:t>
+      </w:r>
+      <w:r>
+        <w:t>14</w:t>
+      </w:r>
+    </w:p>
+    <w:p>
+      <w:pPr>
+        <w:pStyle w:val="Level1IX"/>
+      </w:pPr>
+      <w:r>
+        <w:t xml:space="preserve">Numeric operations, </w:t>
+      </w:r>
+      <w:r>
+        <w:t xml:space="preserve">with number types, </w:t>
+      </w:r>
+      <w:r>
+        <w:t>38</w:t>
+      </w:r>
+    </w:p>
+    <w:p>
+      <w:pPr>
+        <w:pStyle w:val="Level1IX"/>
+      </w:pPr>
+    </w:p>
+    <w:p>
+      <w:pPr>
         <w:pStyle w:val="GroupTitlesIX"/>
       </w:pPr>
+      <w:r>
+        <w:t>O</w:t>
+      </w:r>
+    </w:p>
+    <w:p>
+      <w:pPr>
+        <w:pStyle w:val="Level1IX"/>
+      </w:pPr>
+      <w:r>
+        <w:rPr>
+          <w:rStyle w:val="Literal"/>
+        </w:rPr>
+        <w:t>Ordering</w:t>
+      </w:r>
+      <w:r>
+        <w:t>, comparison results of type</w:t>
+      </w:r>
+      <w:r>
+        <w:t>, 23</w:t>
+      </w:r>
+    </w:p>
+    <w:p>
+      <w:pPr>
+        <w:pStyle w:val="Level1IX"/>
+      </w:pPr>
+      <w:r>
+        <w:t>Ownership, 57</w:t>
+      </w:r>
+      <w:r>
+        <w:t>–</w:t>
+      </w:r>
+      <w:r>
+        <w:t>79</w:t>
+      </w:r>
+    </w:p>
+    <w:p>
+      <w:pPr>
+        <w:pStyle w:val="Level2IX"/>
+      </w:pPr>
+      <w:r>
+        <w:t>rules, 59</w:t>
+      </w:r>
+    </w:p>
+    <w:p>
+      <w:pPr>
+        <w:pStyle w:val="Level2IX"/>
+      </w:pPr>
+      <w:r>
+        <w:t>and functions, 66</w:t>
+      </w:r>
+      <w:r>
+        <w:t>–</w:t>
+      </w:r>
+      <w:r>
+        <w:t>68</w:t>
+      </w:r>
     </w:p>
     <w:p>
       <w:pPr>
         <w:pStyle w:val="GroupTitlesIX"/>
       </w:pPr>
-      <w:r>
-        <w:t>O</w:t>
-      </w:r>
     </w:p>
     <w:p>
       <w:pPr>
         <w:pStyle w:val="GroupTitlesIX"/>
       </w:pPr>
+      <w:r>
+        <w:t>P</w:t>
+      </w:r>
+    </w:p>
+    <w:p>
+      <w:pPr>
+        <w:pStyle w:val="Level1IX"/>
+      </w:pPr>
+      <w:r>
+        <w:t>Panic, on invalid array element access, 42</w:t>
+      </w:r>
+    </w:p>
+    <w:p>
+      <w:pPr>
+        <w:pStyle w:val="Level1IX"/>
+      </w:pPr>
+      <w:r>
+        <w:lastRenderedPageBreak/>
+        <w:t>Parameters, of functions, 43</w:t>
+      </w:r>
+      <w:r>
+        <w:t>–</w:t>
+      </w:r>
+      <w:r>
+        <w:t>44</w:t>
+      </w:r>
+    </w:p>
+    <w:p>
+      <w:pPr>
+        <w:pStyle w:val="Level1IX"/>
+      </w:pPr>
+      <w:r>
+        <w:t>Parentheses, (</w:t>
+      </w:r>
+      <w:r>
+        <w:rPr>
+          <w:rStyle w:val="Literal"/>
+        </w:rPr>
+        <w:t>()</w:t>
+      </w:r>
+      <w:r>
+        <w:t>)</w:t>
+      </w:r>
+    </w:p>
+    <w:p>
+      <w:pPr>
+        <w:pStyle w:val="Level2IX"/>
+      </w:pPr>
+      <w:r>
+        <w:t>for function parameters, 15</w:t>
+      </w:r>
+    </w:p>
+    <w:p>
+      <w:pPr>
+        <w:pStyle w:val="Level2IX"/>
+      </w:pPr>
+      <w:r>
+        <w:t>for tuples, 39</w:t>
+      </w:r>
+      <w:r>
+        <w:t>–</w:t>
+      </w:r>
+      <w:r>
+        <w:t>40</w:t>
+      </w:r>
+    </w:p>
+    <w:p>
+      <w:pPr>
+        <w:pStyle w:val="Level1IX"/>
+      </w:pPr>
+      <w:r>
+        <w:rPr>
+          <w:rStyle w:val="Literal"/>
+        </w:rPr>
+        <w:t>parse</w:t>
+      </w:r>
+      <w:r>
+        <w:t xml:space="preserve"> method</w:t>
+      </w:r>
+      <w:r>
+        <w:t>,</w:t>
+      </w:r>
+      <w:r>
+        <w:t xml:space="preserve"> on </w:t>
+      </w:r>
+      <w:r>
+        <w:rPr>
+          <w:rStyle w:val="Literal"/>
+        </w:rPr>
+        <w:t>String</w:t>
+      </w:r>
+      <w:r>
+        <w:t>, 25</w:t>
+      </w:r>
+    </w:p>
+    <w:p>
+      <w:pPr>
+        <w:pStyle w:val="Level1IX"/>
+      </w:pPr>
+      <w:r>
+        <w:t>Period (</w:t>
+      </w:r>
+      <w:r>
+        <w:rPr>
+          <w:rStyle w:val="Literal"/>
+        </w:rPr>
+        <w:t>.</w:t>
+      </w:r>
+      <w:r>
+        <w:t>), for tuple element access, 40</w:t>
+      </w:r>
+    </w:p>
+    <w:p>
+      <w:pPr>
+        <w:pStyle w:val="Level1IX"/>
+      </w:pPr>
+      <w:r>
+        <w:t>Pointer</w:t>
+      </w:r>
+    </w:p>
+    <w:p>
+      <w:pPr>
+        <w:pStyle w:val="Level2IX"/>
+      </w:pPr>
+      <w:r>
+        <w:t>dangling, 72</w:t>
+      </w:r>
+    </w:p>
+    <w:p>
+      <w:pPr>
+        <w:pStyle w:val="Level2IX"/>
+      </w:pPr>
+      <w:r>
+        <w:t>to data on the heap, 58</w:t>
+      </w:r>
+    </w:p>
+    <w:p>
+      <w:pPr>
+        <w:pStyle w:val="Level1IX"/>
+      </w:pPr>
+      <w:r>
+        <w:t xml:space="preserve">Prelude, </w:t>
+      </w:r>
+      <w:r>
+        <w:t xml:space="preserve">types brought into the scope of every program, </w:t>
+      </w:r>
+      <w:r>
+        <w:t>15</w:t>
+      </w:r>
+    </w:p>
+    <w:p>
+      <w:pPr>
+        <w:pStyle w:val="Level1IX"/>
+        <w:rPr>
+          <w:ins w:id="11" w:author="Carol Nichols" w:date="2018-04-29T15:13:00Z"/>
+        </w:rPr>
+      </w:pPr>
+      <w:proofErr w:type="spellStart"/>
+      <w:r>
+        <w:rPr>
+          <w:rStyle w:val="Literal"/>
+        </w:rPr>
+        <w:t>println</w:t>
+      </w:r>
+      <w:proofErr w:type="spellEnd"/>
+      <w:r>
+        <w:rPr>
+          <w:rStyle w:val="Literal"/>
+        </w:rPr>
+        <w:t>!</w:t>
+      </w:r>
+      <w:r>
+        <w:t xml:space="preserve"> macro, placeholders in</w:t>
+      </w:r>
+      <w:r>
+        <w:t>, 18</w:t>
+      </w:r>
+    </w:p>
+    <w:p>
+      <w:pPr>
+        <w:pStyle w:val="Level1IX"/>
+        <w:pPrChange w:id="12" w:author="Carol Nichols" w:date="2018-04-29T15:13:00Z">
+          <w:pPr>
+            <w:pStyle w:val="Level1IX"/>
+          </w:pPr>
+        </w:pPrChange>
+      </w:pPr>
+      <w:proofErr w:type="spellStart"/>
+      <w:ins w:id="13" w:author="Carol Nichols" w:date="2018-04-29T15:13:00Z">
+        <w:r>
+          <w:rPr>
+            <w:rStyle w:val="Literal"/>
+          </w:rPr>
+          <w:t>push_str</w:t>
+        </w:r>
+        <w:proofErr w:type="spellEnd"/>
+        <w:r>
+          <w:t xml:space="preserve"> method</w:t>
+        </w:r>
+        <w:r>
+          <w:t>,</w:t>
+        </w:r>
+        <w:r>
+          <w:t xml:space="preserve"> on</w:t>
+        </w:r>
+        <w:r>
+          <w:t xml:space="preserve"> </w:t>
+        </w:r>
+        <w:r>
+          <w:rPr>
+            <w:rStyle w:val="Literal"/>
+            <w:rPrChange w:id="14" w:author="Carol Nichols" w:date="2018-04-29T15:13:00Z">
+              <w:rPr/>
+            </w:rPrChange>
+          </w:rPr>
+          <w:t>String</w:t>
+        </w:r>
+        <w:r>
+          <w:t>, 61</w:t>
+        </w:r>
+      </w:ins>
+    </w:p>
+    <w:p>
+      <w:pPr>
+        <w:pStyle w:val="Level1IX"/>
+      </w:pPr>
     </w:p>
     <w:p>
       <w:pPr>
         <w:pStyle w:val="GroupTitlesIX"/>
       </w:pPr>
       <w:r>
-        <w:t>P</w:t>
+        <w:t>Q</w:t>
       </w:r>
     </w:p>
     <w:p>
@@ -228,7 +2774,330 @@
         <w:pStyle w:val="GroupTitlesIX"/>
       </w:pPr>
       <w:r>
-        <w:t>Q</w:t>
+        <w:t>R</w:t>
+      </w:r>
+    </w:p>
+    <w:p>
+      <w:pPr>
+        <w:pStyle w:val="Level1IX"/>
+      </w:pPr>
+      <w:r>
+        <w:t>RAII (Resource Acquisition Is Initialization), 62</w:t>
+      </w:r>
+    </w:p>
+    <w:p>
+      <w:pPr>
+        <w:pStyle w:val="Level1IX"/>
+        <w:rPr>
+          <w:rStyle w:val="Literal"/>
+          <w:rFonts w:ascii="Times New Roman" w:hAnsi="Times New Roman" w:cs="Times New Roman"/>
+          <w:color w:val="auto"/>
+          <w:sz w:val="24"/>
+          <w:szCs w:val="24"/>
+        </w:rPr>
+      </w:pPr>
+      <w:r>
+        <w:rPr>
+          <w:rStyle w:val="Literal"/>
+        </w:rPr>
+        <w:t>rand</w:t>
+      </w:r>
+      <w:r>
+        <w:t xml:space="preserve"> </w:t>
+      </w:r>
+      <w:r>
+        <w:t>crate</w:t>
+      </w:r>
+      <w:r>
+        <w:t xml:space="preserve">, </w:t>
+      </w:r>
+      <w:r>
+        <w:t>generating random numbers</w:t>
+      </w:r>
+      <w:r>
+        <w:t xml:space="preserve"> with</w:t>
+      </w:r>
+      <w:r>
+        <w:t>, 19</w:t>
+      </w:r>
+      <w:r>
+        <w:t>, 21</w:t>
+      </w:r>
+      <w:r>
+        <w:t>–</w:t>
+      </w:r>
+      <w:r>
+        <w:t>23</w:t>
+      </w:r>
+    </w:p>
+    <w:p>
+      <w:pPr>
+        <w:pStyle w:val="Level1IX"/>
+      </w:pPr>
+      <w:r>
+        <w:t>Random number functionality, from the rand crate, 19</w:t>
+      </w:r>
+      <w:r>
+        <w:t>, 21–23</w:t>
+      </w:r>
+    </w:p>
+    <w:p>
+      <w:pPr>
+        <w:pStyle w:val="Level1IX"/>
+        <w:rPr>
+          <w:rStyle w:val="Literal"/>
+          <w:rFonts w:ascii="Times New Roman" w:hAnsi="Times New Roman" w:cs="Times New Roman"/>
+          <w:color w:val="auto"/>
+          <w:sz w:val="24"/>
+          <w:szCs w:val="24"/>
+        </w:rPr>
+      </w:pPr>
+      <w:r>
+        <w:rPr>
+          <w:rStyle w:val="Literal"/>
+        </w:rPr>
+        <w:t>Range</w:t>
+      </w:r>
+      <w:r>
+        <w:t>, generating a sequence with, 55</w:t>
+      </w:r>
+    </w:p>
+    <w:p>
+      <w:pPr>
+        <w:pStyle w:val="Level1IX"/>
+      </w:pPr>
+      <w:proofErr w:type="spellStart"/>
+      <w:r>
+        <w:rPr>
+          <w:rStyle w:val="Literal"/>
+        </w:rPr>
+        <w:t>read_line</w:t>
+      </w:r>
+      <w:proofErr w:type="spellEnd"/>
+      <w:r>
+        <w:t>, to get input from the user, 16</w:t>
+      </w:r>
+      <w:r>
+        <w:t>–17</w:t>
+      </w:r>
+    </w:p>
+    <w:p>
+      <w:pPr>
+        <w:pStyle w:val="Level1IX"/>
+      </w:pPr>
+      <w:r>
+        <w:t>R</w:t>
+      </w:r>
+      <w:r>
+        <w:t>eference</w:t>
+      </w:r>
+      <w:r>
+        <w:t>s</w:t>
+      </w:r>
+    </w:p>
+    <w:p>
+      <w:pPr>
+        <w:pStyle w:val="Level2IX"/>
+      </w:pPr>
+      <w:r>
+        <w:t>and borrowing, 68</w:t>
+      </w:r>
+      <w:r>
+        <w:t>–</w:t>
+      </w:r>
+      <w:r>
+        <w:t>73</w:t>
+      </w:r>
+    </w:p>
+    <w:p>
+      <w:pPr>
+        <w:pStyle w:val="Level2IX"/>
+      </w:pPr>
+      <w:r>
+        <w:t xml:space="preserve">dangling, </w:t>
+      </w:r>
+      <w:r>
+        <w:t>72</w:t>
+      </w:r>
+      <w:r>
+        <w:t>–</w:t>
+      </w:r>
+      <w:r>
+        <w:t>73</w:t>
+      </w:r>
+    </w:p>
+    <w:p>
+      <w:pPr>
+        <w:pStyle w:val="Level2IX"/>
+      </w:pPr>
+      <w:r>
+        <w:t>dereferencing, 68</w:t>
+      </w:r>
+    </w:p>
+    <w:p>
+      <w:pPr>
+        <w:pStyle w:val="Level2IX"/>
+      </w:pPr>
+      <w:r>
+        <w:t>for accessing data from multiple places, 17</w:t>
+      </w:r>
+    </w:p>
+    <w:p>
+      <w:pPr>
+        <w:pStyle w:val="Level2IX"/>
+      </w:pPr>
+      <w:r>
+        <w:t>mutability of, 69</w:t>
+      </w:r>
+      <w:r>
+        <w:t>–</w:t>
+      </w:r>
+      <w:r>
+        <w:t>71</w:t>
+      </w:r>
+      <w:r>
+        <w:t>, 73</w:t>
+      </w:r>
+    </w:p>
+    <w:p>
+      <w:pPr>
+        <w:pStyle w:val="Level2IX"/>
+      </w:pPr>
+      <w:r>
+        <w:t>rules of, 73</w:t>
+      </w:r>
+    </w:p>
+    <w:p>
+      <w:pPr>
+        <w:pStyle w:val="Level1IX"/>
+      </w:pPr>
+      <w:r>
+        <w:t>Registry</w:t>
+      </w:r>
+      <w:r>
+        <w:t>, of open source crates, 20</w:t>
+      </w:r>
+    </w:p>
+    <w:p>
+      <w:pPr>
+        <w:pStyle w:val="Level1IX"/>
+      </w:pPr>
+      <w:r>
+        <w:t>Remainder, of number types, 38</w:t>
+      </w:r>
+    </w:p>
+    <w:p>
+      <w:pPr>
+        <w:pStyle w:val="Level1IX"/>
+      </w:pPr>
+      <w:r>
+        <w:t>Resource Acquisition Is Initialization (RAII), 62</w:t>
+      </w:r>
+    </w:p>
+    <w:p>
+      <w:pPr>
+        <w:pStyle w:val="Level1IX"/>
+      </w:pPr>
+      <w:r>
+        <w:rPr>
+          <w:rStyle w:val="Literal"/>
+        </w:rPr>
+        <w:t>Result</w:t>
+      </w:r>
+    </w:p>
+    <w:p>
+      <w:pPr>
+        <w:pStyle w:val="Level2IX"/>
+      </w:pPr>
+      <w:r>
+        <w:rPr>
+          <w:rStyle w:val="Literal"/>
+        </w:rPr>
+        <w:t>expect</w:t>
+      </w:r>
+      <w:r>
+        <w:t xml:space="preserve"> method on, 17</w:t>
+      </w:r>
+      <w:r>
+        <w:t>–</w:t>
+      </w:r>
+      <w:r>
+        <w:t>18, 26</w:t>
+      </w:r>
+    </w:p>
+    <w:p>
+      <w:pPr>
+        <w:pStyle w:val="Level2IX"/>
+      </w:pPr>
+      <w:r>
+        <w:t>for handling errors, 17</w:t>
+      </w:r>
+    </w:p>
+    <w:p>
+      <w:pPr>
+        <w:pStyle w:val="Level1IX"/>
+      </w:pPr>
+      <w:r>
+        <w:rPr>
+          <w:rStyle w:val="Literal"/>
+        </w:rPr>
+        <w:t>return</w:t>
+      </w:r>
+      <w:r>
+        <w:t xml:space="preserve"> keyword, returning early from functions with, 46</w:t>
+      </w:r>
+    </w:p>
+    <w:p>
+      <w:pPr>
+        <w:pStyle w:val="Level1IX"/>
+      </w:pPr>
+      <w:r>
+        <w:t>Return values</w:t>
+      </w:r>
+    </w:p>
+    <w:p>
+      <w:pPr>
+        <w:pStyle w:val="Level2IX"/>
+      </w:pPr>
+      <w:r>
+        <w:t>of functions, 46</w:t>
+      </w:r>
+      <w:r>
+        <w:t>–</w:t>
+      </w:r>
+      <w:r>
+        <w:t>47</w:t>
+      </w:r>
+    </w:p>
+    <w:p>
+      <w:pPr>
+        <w:pStyle w:val="Level2IX"/>
+      </w:pPr>
+      <w:r>
+        <w:t>multiple</w:t>
+      </w:r>
+      <w:r>
+        <w:t xml:space="preserve"> using a tuple, 67</w:t>
+      </w:r>
+      <w:r>
+        <w:t>–</w:t>
+      </w:r>
+      <w:r>
+        <w:t>68</w:t>
+      </w:r>
+    </w:p>
+    <w:p>
+      <w:pPr>
+        <w:pStyle w:val="Level1IX"/>
+      </w:pPr>
+      <w:r>
+        <w:rPr>
+          <w:rStyle w:val="Literal"/>
+        </w:rPr>
+        <w:t>rev</w:t>
+      </w:r>
+      <w:r>
+        <w:t xml:space="preserve"> method, reversing ranges with, 55</w:t>
       </w:r>
     </w:p>
     <w:p>
@@ -241,7 +3110,575 @@
         <w:pStyle w:val="GroupTitlesIX"/>
       </w:pPr>
       <w:r>
-        <w:t>R</w:t>
+        <w:t>S</w:t>
+      </w:r>
+    </w:p>
+    <w:p>
+      <w:pPr>
+        <w:pStyle w:val="Level1IX"/>
+      </w:pPr>
+      <w:r>
+        <w:t>Scalar data types, 36</w:t>
+      </w:r>
+      <w:r>
+        <w:t>–</w:t>
+      </w:r>
+      <w:r>
+        <w:t>39</w:t>
+      </w:r>
+    </w:p>
+    <w:p>
+      <w:pPr>
+        <w:pStyle w:val="Level2IX"/>
+      </w:pPr>
+      <w:r>
+        <w:t xml:space="preserve">and </w:t>
+      </w:r>
+      <w:r>
+        <w:rPr>
+          <w:rStyle w:val="Literal"/>
+        </w:rPr>
+        <w:t>Copy</w:t>
+      </w:r>
+      <w:r>
+        <w:t xml:space="preserve"> trait, 65</w:t>
+      </w:r>
+      <w:r>
+        <w:t>–</w:t>
+      </w:r>
+      <w:r>
+        <w:t>66</w:t>
+      </w:r>
+    </w:p>
+    <w:p>
+      <w:pPr>
+        <w:pStyle w:val="Level1IX"/>
+      </w:pPr>
+      <w:r>
+        <w:t>Scope, of variables</w:t>
+      </w:r>
+      <w:r>
+        <w:t>, 60</w:t>
+      </w:r>
+    </w:p>
+    <w:p>
+      <w:pPr>
+        <w:pStyle w:val="Level1IX"/>
+      </w:pPr>
+      <w:r>
+        <w:t>Semantic Versioning (</w:t>
+      </w:r>
+      <w:proofErr w:type="spellStart"/>
+      <w:r>
+        <w:t>SemVer</w:t>
+      </w:r>
+      <w:proofErr w:type="spellEnd"/>
+      <w:r>
+        <w:t>), specifying dependencies with, 19</w:t>
+      </w:r>
+    </w:p>
+    <w:p>
+      <w:pPr>
+        <w:pStyle w:val="Level1IX"/>
+      </w:pPr>
+      <w:proofErr w:type="spellStart"/>
+      <w:r>
+        <w:t>SemVer</w:t>
+      </w:r>
+      <w:proofErr w:type="spellEnd"/>
+      <w:r>
+        <w:t xml:space="preserve"> (Semantic Versioning), specifying dependencies with, 19</w:t>
+      </w:r>
+    </w:p>
+    <w:p>
+      <w:pPr>
+        <w:pStyle w:val="Level1IX"/>
+      </w:pPr>
+      <w:r>
+        <w:t xml:space="preserve">Sequence, generating with </w:t>
+      </w:r>
+      <w:r>
+        <w:rPr>
+          <w:rStyle w:val="Literal"/>
+        </w:rPr>
+        <w:t>Range</w:t>
+      </w:r>
+      <w:r>
+        <w:t>, 55</w:t>
+      </w:r>
+    </w:p>
+    <w:p>
+      <w:pPr>
+        <w:pStyle w:val="Level1IX"/>
+      </w:pPr>
+      <w:r>
+        <w:lastRenderedPageBreak/>
+        <w:t>Shadowing, of variables, 25</w:t>
+      </w:r>
+      <w:r>
+        <w:t>, 34</w:t>
+      </w:r>
+      <w:r>
+        <w:t>–</w:t>
+      </w:r>
+      <w:r>
+        <w:t>36</w:t>
+      </w:r>
+    </w:p>
+    <w:p>
+      <w:pPr>
+        <w:pStyle w:val="Level1IX"/>
+      </w:pPr>
+      <w:r>
+        <w:t>Shallow copy</w:t>
+      </w:r>
+      <w:r>
+        <w:t xml:space="preserve">, </w:t>
+      </w:r>
+      <w:r>
+        <w:t>similar to</w:t>
+      </w:r>
+      <w:r>
+        <w:t xml:space="preserve"> move, 64</w:t>
+      </w:r>
+    </w:p>
+    <w:p>
+      <w:pPr>
+        <w:pStyle w:val="Level1IX"/>
+      </w:pPr>
+      <w:r>
+        <w:t>Signed integer types, 36</w:t>
+      </w:r>
+      <w:r>
+        <w:t>–</w:t>
+      </w:r>
+      <w:r>
+        <w:t>37</w:t>
+      </w:r>
+    </w:p>
+    <w:p>
+      <w:pPr>
+        <w:pStyle w:val="Level1IX"/>
+      </w:pPr>
+      <w:r>
+        <w:t>Single quote (</w:t>
+      </w:r>
+      <w:r>
+        <w:rPr>
+          <w:rStyle w:val="Literal"/>
+        </w:rPr>
+        <w:t>'</w:t>
+      </w:r>
+      <w:r>
+        <w:t>), for characters, 39</w:t>
+      </w:r>
+    </w:p>
+    <w:p>
+      <w:pPr>
+        <w:pStyle w:val="Level1IX"/>
+      </w:pPr>
+      <w:r>
+        <w:t>Slice</w:t>
+      </w:r>
+      <w:r>
+        <w:t xml:space="preserve"> type, </w:t>
+      </w:r>
+      <w:r>
+        <w:t>73</w:t>
+      </w:r>
+      <w:r>
+        <w:t>–</w:t>
+      </w:r>
+      <w:r>
+        <w:t>79</w:t>
+      </w:r>
+    </w:p>
+    <w:p>
+      <w:pPr>
+        <w:pStyle w:val="Level2IX"/>
+      </w:pPr>
+      <w:r>
+        <w:t>of array, 78</w:t>
+      </w:r>
+      <w:r>
+        <w:t>–</w:t>
+      </w:r>
+      <w:r>
+        <w:t>79</w:t>
+      </w:r>
+    </w:p>
+    <w:p>
+      <w:pPr>
+        <w:pStyle w:val="Level2IX"/>
+      </w:pPr>
+      <w:r>
+        <w:t xml:space="preserve">string slices, </w:t>
+      </w:r>
+      <w:r>
+        <w:t>75</w:t>
+      </w:r>
+      <w:r>
+        <w:t>–</w:t>
+      </w:r>
+      <w:r>
+        <w:t>78</w:t>
+      </w:r>
+    </w:p>
+    <w:p>
+      <w:pPr>
+        <w:pStyle w:val="Level1IX"/>
+      </w:pPr>
+      <w:r>
+        <w:t>Snake case, for function and variable names, 42</w:t>
+      </w:r>
+    </w:p>
+    <w:p>
+      <w:pPr>
+        <w:pStyle w:val="Level1IX"/>
+      </w:pPr>
+      <w:r>
+        <w:t>Square brackets (</w:t>
+      </w:r>
+      <w:r>
+        <w:rPr>
+          <w:rStyle w:val="Literal"/>
+        </w:rPr>
+        <w:t>[]</w:t>
+      </w:r>
+      <w:r>
+        <w:t>)</w:t>
+      </w:r>
+    </w:p>
+    <w:p>
+      <w:pPr>
+        <w:pStyle w:val="Level2IX"/>
+      </w:pPr>
+      <w:r>
+        <w:t>for array creation, 41</w:t>
+      </w:r>
+    </w:p>
+    <w:p>
+      <w:pPr>
+        <w:pStyle w:val="Level2IX"/>
+      </w:pPr>
+      <w:r>
+        <w:t>for array element access, 41</w:t>
+      </w:r>
+    </w:p>
+    <w:p>
+      <w:pPr>
+        <w:pStyle w:val="Level1IX"/>
+      </w:pPr>
+      <w:r>
+        <w:t>Stack</w:t>
+      </w:r>
+    </w:p>
+    <w:p>
+      <w:pPr>
+        <w:pStyle w:val="Level2IX"/>
+      </w:pPr>
+      <w:r>
+        <w:t>and the heap, 58</w:t>
+      </w:r>
+      <w:r>
+        <w:t>–</w:t>
+      </w:r>
+      <w:r>
+        <w:t>59</w:t>
+      </w:r>
+    </w:p>
+    <w:p>
+      <w:pPr>
+        <w:pStyle w:val="Level2IX"/>
+      </w:pPr>
+      <w:r>
+        <w:t>last in, first out ordering of, 58</w:t>
+      </w:r>
+    </w:p>
+    <w:p>
+      <w:pPr>
+        <w:pStyle w:val="Level2IX"/>
+      </w:pPr>
+      <w:r>
+        <w:t>popping off of, 58</w:t>
+      </w:r>
+    </w:p>
+    <w:p>
+      <w:pPr>
+        <w:pStyle w:val="Level2IX"/>
+      </w:pPr>
+      <w:r>
+        <w:t>pushing onto, 58</w:t>
+      </w:r>
+    </w:p>
+    <w:p>
+      <w:pPr>
+        <w:pStyle w:val="Level1IX"/>
+      </w:pPr>
+      <w:r>
+        <w:t>Statements, vs. expressions, 44</w:t>
+      </w:r>
+      <w:r>
+        <w:t>–</w:t>
+      </w:r>
+      <w:r>
+        <w:t>46</w:t>
+      </w:r>
+    </w:p>
+    <w:p>
+      <w:pPr>
+        <w:pStyle w:val="Level1IX"/>
+      </w:pPr>
+      <w:r>
+        <w:t>Statically typed, 36</w:t>
+      </w:r>
+    </w:p>
+    <w:p>
+      <w:pPr>
+        <w:pStyle w:val="Level1IX"/>
+      </w:pPr>
+      <w:r>
+        <w:t>S</w:t>
+      </w:r>
+      <w:r>
+        <w:t xml:space="preserve">tatic method. </w:t>
+      </w:r>
+      <w:r>
+        <w:rPr>
+          <w:rStyle w:val="EmphasisItalic"/>
+        </w:rPr>
+        <w:t>See</w:t>
+      </w:r>
+      <w:r>
+        <w:t xml:space="preserve"> associated function</w:t>
+      </w:r>
+    </w:p>
+    <w:p>
+      <w:pPr>
+        <w:pStyle w:val="Level1IX"/>
+      </w:pPr>
+      <w:r>
+        <w:rPr>
+          <w:rStyle w:val="Literal"/>
+        </w:rPr>
+        <w:t>stdin</w:t>
+      </w:r>
+      <w:r>
+        <w:t>, function to get a handle to, 16</w:t>
+      </w:r>
+    </w:p>
+    <w:p>
+      <w:pPr>
+        <w:pStyle w:val="Level1IX"/>
+      </w:pPr>
+      <w:r>
+        <w:t>String literal, 60</w:t>
+      </w:r>
+    </w:p>
+    <w:p>
+      <w:pPr>
+        <w:pStyle w:val="Level2IX"/>
+      </w:pPr>
+      <w:r>
+        <w:t xml:space="preserve">of string slice type, </w:t>
+      </w:r>
+      <w:r>
+        <w:t>75</w:t>
+      </w:r>
+      <w:r>
+        <w:t>–</w:t>
+      </w:r>
+      <w:r>
+        <w:t>78</w:t>
+      </w:r>
+    </w:p>
+    <w:p>
+      <w:pPr>
+        <w:pStyle w:val="Level2IX"/>
+      </w:pPr>
+      <w:r>
+        <w:t>storage in the binary of, 61</w:t>
+      </w:r>
+    </w:p>
+    <w:p>
+      <w:pPr>
+        <w:pStyle w:val="Level1IX"/>
+      </w:pPr>
+      <w:r>
+        <w:t>String slice type (</w:t>
+      </w:r>
+      <w:r>
+        <w:rPr>
+          <w:rStyle w:val="Literal"/>
+        </w:rPr>
+        <w:t>&amp;</w:t>
+      </w:r>
+      <w:proofErr w:type="spellStart"/>
+      <w:r>
+        <w:rPr>
+          <w:rStyle w:val="Literal"/>
+        </w:rPr>
+        <w:t>str</w:t>
+      </w:r>
+      <w:proofErr w:type="spellEnd"/>
+      <w:r>
+        <w:t>)</w:t>
+      </w:r>
+      <w:r>
+        <w:t>,</w:t>
+      </w:r>
+      <w:r>
+        <w:t xml:space="preserve"> 75</w:t>
+      </w:r>
+      <w:r>
+        <w:t>–</w:t>
+      </w:r>
+      <w:r>
+        <w:t>78</w:t>
+      </w:r>
+      <w:r>
+        <w:t xml:space="preserve"> </w:t>
+      </w:r>
+    </w:p>
+    <w:p>
+      <w:pPr>
+        <w:pStyle w:val="Level1IX"/>
+      </w:pPr>
+      <w:r>
+        <w:rPr>
+          <w:rStyle w:val="Literal"/>
+        </w:rPr>
+        <w:t>String</w:t>
+      </w:r>
+      <w:r>
+        <w:t xml:space="preserve"> type, 60</w:t>
+      </w:r>
+      <w:r>
+        <w:t>–</w:t>
+      </w:r>
+      <w:r>
+        <w:t>61</w:t>
+      </w:r>
+    </w:p>
+    <w:p>
+      <w:pPr>
+        <w:pStyle w:val="Level2IX"/>
+      </w:pPr>
+      <w:proofErr w:type="spellStart"/>
+      <w:r>
+        <w:rPr>
+          <w:rStyle w:val="Literal"/>
+        </w:rPr>
+        <w:t>as_bytes</w:t>
+      </w:r>
+      <w:proofErr w:type="spellEnd"/>
+      <w:r>
+        <w:t xml:space="preserve"> method on, 73</w:t>
+      </w:r>
+      <w:r>
+        <w:t>–</w:t>
+      </w:r>
+      <w:r>
+        <w:t>74</w:t>
+      </w:r>
+    </w:p>
+    <w:p>
+      <w:pPr>
+        <w:pStyle w:val="Level2IX"/>
+      </w:pPr>
+      <w:r>
+        <w:rPr>
+          <w:rStyle w:val="Literal"/>
+        </w:rPr>
+        <w:t>from</w:t>
+      </w:r>
+      <w:r>
+        <w:t xml:space="preserve"> function on, </w:t>
+      </w:r>
+      <w:r>
+        <w:t>60</w:t>
+      </w:r>
+      <w:r>
+        <w:t>–</w:t>
+      </w:r>
+      <w:r>
+        <w:t>61</w:t>
+      </w:r>
+    </w:p>
+    <w:p>
+      <w:pPr>
+        <w:pStyle w:val="Level2IX"/>
+      </w:pPr>
+      <w:r>
+        <w:t>internal structure of, 62–63</w:t>
+      </w:r>
+    </w:p>
+    <w:p>
+      <w:pPr>
+        <w:pStyle w:val="Level2IX"/>
+      </w:pPr>
+      <w:proofErr w:type="spellStart"/>
+      <w:r>
+        <w:rPr>
+          <w:rStyle w:val="Literal"/>
+        </w:rPr>
+        <w:t>len</w:t>
+      </w:r>
+      <w:proofErr w:type="spellEnd"/>
+      <w:r>
+        <w:t xml:space="preserve"> method on, 74</w:t>
+      </w:r>
+    </w:p>
+    <w:p>
+      <w:pPr>
+        <w:pStyle w:val="Level2IX"/>
+      </w:pPr>
+      <w:r>
+        <w:rPr>
+          <w:rStyle w:val="Literal"/>
+        </w:rPr>
+        <w:t>parse</w:t>
+      </w:r>
+      <w:r>
+        <w:t xml:space="preserve"> method on, 25</w:t>
+      </w:r>
+    </w:p>
+    <w:p>
+      <w:pPr>
+        <w:pStyle w:val="Level2IX"/>
+      </w:pPr>
+      <w:proofErr w:type="spellStart"/>
+      <w:r>
+        <w:rPr>
+          <w:rStyle w:val="Literal"/>
+        </w:rPr>
+        <w:t>push_str</w:t>
+      </w:r>
+      <w:proofErr w:type="spellEnd"/>
+      <w:r>
+        <w:t xml:space="preserve"> method on, 61</w:t>
+      </w:r>
+    </w:p>
+    <w:p>
+      <w:pPr>
+        <w:pStyle w:val="Level2IX"/>
+      </w:pPr>
+      <w:r>
+        <w:rPr>
+          <w:rStyle w:val="Literal"/>
+        </w:rPr>
+        <w:t>trim</w:t>
+      </w:r>
+      <w:r>
+        <w:t xml:space="preserve"> method on, 25</w:t>
+      </w:r>
+    </w:p>
+    <w:p>
+      <w:pPr>
+        <w:pStyle w:val="Level1IX"/>
+      </w:pPr>
+      <w:r>
+        <w:t>Subtraction, of number types, 38</w:t>
       </w:r>
     </w:p>
     <w:p>
@@ -254,38 +3691,306 @@
         <w:pStyle w:val="GroupTitlesIX"/>
       </w:pPr>
       <w:r>
-        <w:t>S</w:t>
-      </w:r>
+        <w:t>T</w:t>
+      </w:r>
+    </w:p>
+    <w:p>
+      <w:pPr>
+        <w:pStyle w:val="Level1IX"/>
+      </w:pPr>
+      <w:r>
+        <w:rPr>
+          <w:rStyle w:val="Literal"/>
+        </w:rPr>
+        <w:t>trim</w:t>
+      </w:r>
+      <w:r>
+        <w:t xml:space="preserve"> method</w:t>
+      </w:r>
+      <w:r>
+        <w:t>,</w:t>
+      </w:r>
+      <w:r>
+        <w:t xml:space="preserve"> on </w:t>
+      </w:r>
+      <w:r>
+        <w:rPr>
+          <w:rStyle w:val="Literal"/>
+        </w:rPr>
+        <w:t>String</w:t>
+      </w:r>
+      <w:r>
+        <w:t>, 25</w:t>
+      </w:r>
+    </w:p>
+    <w:p>
+      <w:pPr>
+        <w:pStyle w:val="Level1IX"/>
+      </w:pPr>
+      <w:r>
+        <w:t>Tuple data type, 39</w:t>
+      </w:r>
+      <w:r>
+        <w:t>–</w:t>
+      </w:r>
+      <w:r>
+        <w:t>40</w:t>
+      </w:r>
+    </w:p>
+    <w:p>
+      <w:pPr>
+        <w:pStyle w:val="Level2IX"/>
+      </w:pPr>
+      <w:r>
+        <w:t>returning multiple values from a function with, 67</w:t>
+      </w:r>
+      <w:r>
+        <w:t>–</w:t>
+      </w:r>
+      <w:r>
+        <w:t>68</w:t>
+      </w:r>
+    </w:p>
+    <w:p>
+      <w:pPr>
+        <w:pStyle w:val="Level1IX"/>
+      </w:pPr>
+      <w:r>
+        <w:t xml:space="preserve">Type annotation, </w:t>
+      </w:r>
+      <w:r>
+        <w:t xml:space="preserve">25, </w:t>
+      </w:r>
+      <w:r>
+        <w:t>36</w:t>
+      </w:r>
+    </w:p>
+    <w:p>
+      <w:pPr>
+        <w:pStyle w:val="Level1IX"/>
+      </w:pPr>
+      <w:r>
+        <w:t>Type inference, 24</w:t>
+      </w:r>
+    </w:p>
+    <w:p>
+      <w:pPr>
+        <w:pStyle w:val="Level1IX"/>
+      </w:pPr>
+      <w:r>
+        <w:t>Type suffixes, of number literals, 37</w:t>
+      </w:r>
+    </w:p>
+    <w:p>
+      <w:pPr>
+        <w:pStyle w:val="Level2IX"/>
+        <w:ind w:left="0" w:firstLine="0"/>
+      </w:pPr>
     </w:p>
     <w:p>
       <w:pPr>
         <w:pStyle w:val="GroupTitlesIX"/>
       </w:pPr>
+      <w:r>
+        <w:t>U</w:t>
+      </w:r>
+    </w:p>
+    <w:p>
+      <w:pPr>
+        <w:pStyle w:val="Level1IX"/>
+      </w:pPr>
+      <w:r>
+        <w:t>Underscore (</w:t>
+      </w:r>
+      <w:r>
+        <w:rPr>
+          <w:rStyle w:val="Literal"/>
+        </w:rPr>
+        <w:t>_</w:t>
+      </w:r>
+      <w:r>
+        <w:t>)</w:t>
+      </w:r>
+    </w:p>
+    <w:p>
+      <w:pPr>
+        <w:pStyle w:val="Level2IX"/>
+      </w:pPr>
+      <w:r>
+        <w:t>as a catchall pattern, 28</w:t>
+      </w:r>
+    </w:p>
+    <w:p>
+      <w:pPr>
+        <w:pStyle w:val="Level2IX"/>
+      </w:pPr>
+      <w:r>
+        <w:t>as a visual separator in integer literals, 37</w:t>
+      </w:r>
+    </w:p>
+    <w:p>
+      <w:pPr>
+        <w:pStyle w:val="Level1IX"/>
+      </w:pPr>
+      <w:r>
+        <w:lastRenderedPageBreak/>
+        <w:t>Unicode Scalar Value, 39</w:t>
+      </w:r>
+    </w:p>
+    <w:p>
+      <w:pPr>
+        <w:pStyle w:val="Level1IX"/>
+      </w:pPr>
+      <w:r>
+        <w:t>Unsigned integer types, 36</w:t>
+      </w:r>
+      <w:r>
+        <w:t>–</w:t>
+      </w:r>
+      <w:r>
+        <w:t>37</w:t>
+      </w:r>
+    </w:p>
+    <w:p>
+      <w:pPr>
+        <w:pStyle w:val="Level1IX"/>
+      </w:pPr>
+      <w:r>
+        <w:rPr>
+          <w:rStyle w:val="Literal"/>
+        </w:rPr>
+        <w:t>use</w:t>
+      </w:r>
+      <w:r>
+        <w:t>, bringing a type into scope with, 22</w:t>
+      </w:r>
+    </w:p>
+    <w:p>
+      <w:pPr>
+        <w:pStyle w:val="Level1IX"/>
+      </w:pPr>
+      <w:r>
+        <w:t xml:space="preserve">User input, </w:t>
+      </w:r>
+      <w:r>
+        <w:t xml:space="preserve">with the </w:t>
+      </w:r>
+      <w:proofErr w:type="spellStart"/>
+      <w:r>
+        <w:rPr>
+          <w:rStyle w:val="Literal"/>
+        </w:rPr>
+        <w:t>io</w:t>
+      </w:r>
+      <w:proofErr w:type="spellEnd"/>
+      <w:r>
+        <w:t xml:space="preserve"> library, </w:t>
+      </w:r>
+      <w:r>
+        <w:t>15</w:t>
+      </w:r>
+    </w:p>
+    <w:p>
+      <w:pPr>
+        <w:pStyle w:val="Level1IX"/>
+      </w:pPr>
+      <w:proofErr w:type="spellStart"/>
+      <w:r>
+        <w:rPr>
+          <w:rStyle w:val="Literal"/>
+        </w:rPr>
+        <w:t>usize</w:t>
+      </w:r>
+      <w:proofErr w:type="spellEnd"/>
+      <w:r>
+        <w:t xml:space="preserve"> </w:t>
+      </w:r>
+      <w:r>
+        <w:t>type</w:t>
+      </w:r>
+    </w:p>
+    <w:p>
+      <w:pPr>
+        <w:pStyle w:val="Level2IX"/>
+      </w:pPr>
+      <w:r>
+        <w:t>architecture dependent size of, 37</w:t>
+      </w:r>
+    </w:p>
+    <w:p>
+      <w:pPr>
+        <w:pStyle w:val="Level2IX"/>
+      </w:pPr>
+      <w:r>
+        <w:t>indexing collection with, 38</w:t>
+      </w:r>
     </w:p>
     <w:p>
       <w:pPr>
         <w:pStyle w:val="GroupTitlesIX"/>
       </w:pPr>
-      <w:r>
-        <w:t>T</w:t>
-      </w:r>
-    </w:p>
-    <w:p>
-      <w:pPr>
-        <w:pStyle w:val="Level2IX"/>
-      </w:pPr>
-    </w:p>
-    <w:p>
-      <w:pPr>
-        <w:pStyle w:val="Level2IX"/>
-      </w:pPr>
     </w:p>
     <w:p>
       <w:pPr>
         <w:pStyle w:val="GroupTitlesIX"/>
       </w:pPr>
       <w:r>
-        <w:t>U</w:t>
+        <w:t>V</w:t>
+      </w:r>
+    </w:p>
+    <w:p>
+      <w:pPr>
+        <w:pStyle w:val="Level1IX"/>
+      </w:pPr>
+      <w:r>
+        <w:t>Variables</w:t>
+      </w:r>
+    </w:p>
+    <w:p>
+      <w:pPr>
+        <w:pStyle w:val="Level2IX"/>
+      </w:pPr>
+      <w:r>
+        <w:t>mutability, 32</w:t>
+      </w:r>
+      <w:r>
+        <w:t>–</w:t>
+      </w:r>
+      <w:r>
+        <w:t>33</w:t>
+      </w:r>
+    </w:p>
+    <w:p>
+      <w:pPr>
+        <w:pStyle w:val="Level2IX"/>
+      </w:pPr>
+      <w:r>
+        <w:t>shadowing, 25, 34</w:t>
+      </w:r>
+      <w:r>
+        <w:t>–</w:t>
+      </w:r>
+      <w:r>
+        <w:t>36</w:t>
+      </w:r>
+    </w:p>
+    <w:p>
+      <w:pPr>
+        <w:pStyle w:val="Level2IX"/>
+      </w:pPr>
+      <w:r>
+        <w:t>storing values in, 15–</w:t>
+      </w:r>
+      <w:r>
+        <w:t>16</w:t>
+      </w:r>
+    </w:p>
+    <w:p>
+      <w:pPr>
+        <w:pStyle w:val="Level2IX"/>
+      </w:pPr>
+      <w:r>
+        <w:t>vs. constants, 34</w:t>
       </w:r>
     </w:p>
     <w:p>
@@ -298,31 +4003,60 @@
         <w:pStyle w:val="GroupTitlesIX"/>
       </w:pPr>
       <w:r>
-        <w:t>V</w:t>
+        <w:t>W</w:t>
+      </w:r>
+    </w:p>
+    <w:p>
+      <w:pPr>
+        <w:pStyle w:val="Level1IX"/>
+      </w:pPr>
+      <w:r>
+        <w:rPr>
+          <w:rStyle w:val="Literal"/>
+        </w:rPr>
+        <w:t>while</w:t>
+      </w:r>
+      <w:r>
+        <w:t xml:space="preserve"> loop</w:t>
+      </w:r>
+      <w:r>
+        <w:t xml:space="preserve">, repeating </w:t>
+      </w:r>
+      <w:r>
+        <w:t>conditionally with</w:t>
+      </w:r>
+      <w:r>
+        <w:t>, 53</w:t>
+      </w:r>
+      <w:r>
+        <w:t>–</w:t>
+      </w:r>
+      <w:r>
+        <w:t>54</w:t>
       </w:r>
     </w:p>
     <w:p>
       <w:pPr>
         <w:pStyle w:val="GroupTitlesIX"/>
       </w:pPr>
+      <w:r>
+        <w:br/>
+      </w:r>
+      <w:r>
+        <w:t>X</w:t>
+      </w:r>
     </w:p>
     <w:p>
       <w:pPr>
         <w:pStyle w:val="GroupTitlesIX"/>
       </w:pPr>
-      <w:r>
-        <w:t>W</w:t>
-      </w:r>
     </w:p>
     <w:p>
       <w:pPr>
         <w:pStyle w:val="GroupTitlesIX"/>
       </w:pPr>
       <w:r>
-        <w:br/>
-      </w:r>
-      <w:r>
-        <w:t>X</w:t>
+        <w:t>Y</w:t>
       </w:r>
     </w:p>
     <w:p>
@@ -335,19 +4069,6 @@
         <w:pStyle w:val="GroupTitlesIX"/>
       </w:pPr>
       <w:r>
-        <w:t>Y</w:t>
-      </w:r>
-    </w:p>
-    <w:p>
-      <w:pPr>
-        <w:pStyle w:val="GroupTitlesIX"/>
-      </w:pPr>
-    </w:p>
-    <w:p>
-      <w:pPr>
-        <w:pStyle w:val="GroupTitlesIX"/>
-      </w:pPr>
-      <w:r>
         <w:t>Z</w:t>
       </w:r>
     </w:p>
@@ -355,8 +4076,6 @@
       <w:pPr>
         <w:pStyle w:val="Level1IX"/>
       </w:pPr>
-      <w:bookmarkStart w:id="0" w:name="_GoBack"/>
-      <w:bookmarkEnd w:id="0"/>
     </w:p>
     <w:sectPr>
       <w:headerReference w:type="even" r:id="rId7"/>
@@ -512,6 +4231,7 @@
     <w:lvl w:ilvl="0">
       <w:start w:val="1"/>
       <w:numFmt w:val="decimal"/>
+      <w:pStyle w:val="ListNumber3"/>
       <w:lvlText w:val="%1."/>
       <w:lvlJc w:val="left"/>
       <w:pPr>
@@ -529,6 +4249,7 @@
     <w:lvl w:ilvl="0">
       <w:start w:val="1"/>
       <w:numFmt w:val="decimal"/>
+      <w:pStyle w:val="ListNumber2"/>
       <w:lvlText w:val="%1."/>
       <w:lvlJc w:val="left"/>
       <w:pPr>
@@ -546,6 +4267,7 @@
     <w:lvl w:ilvl="0">
       <w:start w:val="1"/>
       <w:numFmt w:val="decimal"/>
+      <w:pStyle w:val="ListNumber"/>
       <w:lvlText w:val="%1."/>
       <w:lvlJc w:val="left"/>
       <w:pPr>
@@ -563,6 +4285,7 @@
     <w:lvl w:ilvl="0">
       <w:start w:val="1"/>
       <w:numFmt w:val="decimal"/>
+      <w:pStyle w:val="ListBullet5"/>
       <w:lvlText w:val="%1."/>
       <w:lvlJc w:val="left"/>
       <w:pPr>
@@ -580,6 +4303,7 @@
     <w:lvl w:ilvl="0">
       <w:start w:val="1"/>
       <w:numFmt w:val="bullet"/>
+      <w:pStyle w:val="ListBullet3"/>
       <w:lvlText w:val=""/>
       <w:lvlJc w:val="left"/>
       <w:pPr>
@@ -600,6 +4324,7 @@
     <w:lvl w:ilvl="0">
       <w:start w:val="1"/>
       <w:numFmt w:val="bullet"/>
+      <w:pStyle w:val="ListBullet2"/>
       <w:lvlText w:val=""/>
       <w:lvlJc w:val="left"/>
       <w:pPr>
@@ -620,6 +4345,7 @@
     <w:lvl w:ilvl="0">
       <w:start w:val="1"/>
       <w:numFmt w:val="bullet"/>
+      <w:pStyle w:val="ListBullet"/>
       <w:lvlText w:val=""/>
       <w:lvlJc w:val="left"/>
       <w:pPr>
@@ -640,6 +4366,7 @@
     <w:lvl w:ilvl="0">
       <w:start w:val="1"/>
       <w:numFmt w:val="bullet"/>
+      <w:pStyle w:val="ListNumber5"/>
       <w:lvlText w:val=""/>
       <w:lvlJc w:val="left"/>
       <w:pPr>
@@ -660,6 +4387,7 @@
     <w:lvl w:ilvl="0">
       <w:start w:val="1"/>
       <w:numFmt w:val="decimal"/>
+      <w:pStyle w:val="ListBullet4"/>
       <w:lvlText w:val="%1."/>
       <w:lvlJc w:val="left"/>
       <w:pPr>
@@ -677,6 +4405,7 @@
     <w:lvl w:ilvl="0">
       <w:start w:val="1"/>
       <w:numFmt w:val="bullet"/>
+      <w:pStyle w:val="ListNumber4"/>
       <w:lvlText w:val=""/>
       <w:lvlJc w:val="left"/>
       <w:pPr>
@@ -846,6 +4575,14 @@
   </w:num>
   <w:numIdMacAtCleanup w:val="11"/>
 </w:numbering>
+</file>
+
+<file path=word/people.xml><?xml version="1.0" encoding="utf-8"?>
+<w15:people xmlns:wpc="http://schemas.microsoft.com/office/word/2010/wordprocessingCanvas" xmlns:cx="http://schemas.microsoft.com/office/drawing/2014/chartex" xmlns:cx1="http://schemas.microsoft.com/office/drawing/2015/9/8/chartex" xmlns:cx2="http://schemas.microsoft.com/office/drawing/2015/10/21/chartex" xmlns:cx3="http://schemas.microsoft.com/office/drawing/2016/5/9/chartex" xmlns:cx4="http://schemas.microsoft.com/office/drawing/2016/5/10/chartex" xmlns:cx5="http://schemas.microsoft.com/office/drawing/2016/5/11/chartex" xmlns:cx6="http://schemas.microsoft.com/office/drawing/2016/5/12/chartex" xmlns:cx7="http://schemas.microsoft.com/office/drawing/2016/5/13/chartex" xmlns:cx8="http://schemas.microsoft.com/office/drawing/2016/5/14/chartex" xmlns:mc="http://schemas.openxmlformats.org/markup-compatibility/2006" xmlns:aink="http://schemas.microsoft.com/office/drawing/2016/ink" xmlns:am3d="http://schemas.microsoft.com/office/drawing/2017/model3d" xmlns:o="urn:schemas-microsoft-com:office:office" xmlns:r="http://schemas.openxmlformats.org/officeDocument/2006/relationships" xmlns:m="http://schemas.openxmlformats.org/officeDocument/2006/math" xmlns:v="urn:schemas-microsoft-com:vml" xmlns:wp14="http://schemas.microsoft.com/office/word/2010/wordprocessingDrawing" xmlns:wp="http://schemas.openxmlformats.org/drawingml/2006/wordprocessingDrawing" xmlns:w10="urn:schemas-microsoft-com:office:word" xmlns:w="http://schemas.openxmlformats.org/wordprocessingml/2006/main" xmlns:w14="http://schemas.microsoft.com/office/word/2010/wordml" xmlns:w15="http://schemas.microsoft.com/office/word/2012/wordml" xmlns:w16cid="http://schemas.microsoft.com/office/word/2016/wordml/cid" xmlns:w16se="http://schemas.microsoft.com/office/word/2015/wordml/symex" xmlns:wpg="http://schemas.microsoft.com/office/word/2010/wordprocessingGroup" xmlns:wpi="http://schemas.microsoft.com/office/word/2010/wordprocessingInk" xmlns:wne="http://schemas.microsoft.com/office/word/2006/wordml" xmlns:wps="http://schemas.microsoft.com/office/word/2010/wordprocessingShape" mc:Ignorable="w14 w15 w16se w16cid wp14">
+  <w15:person w15:author="Carol Nichols">
+    <w15:presenceInfo w15:providerId="Windows Live" w15:userId="e9e82a3b7022bb4e"/>
+  </w15:person>
+</w15:people>
 </file>
 
 <file path=word/styles.xml><?xml version="1.0" encoding="utf-8"?>
@@ -1239,10 +4976,11 @@
   <w:style w:type="paragraph" w:default="1" w:styleId="Normal">
     <w:name w:val="Normal"/>
     <w:qFormat/>
-    <w:pPr>
-      <w:autoSpaceDE w:val="0"/>
-      <w:autoSpaceDN w:val="0"/>
-    </w:pPr>
+    <w:rsid w:val="00170700"/>
+    <w:rPr>
+      <w:sz w:val="24"/>
+      <w:szCs w:val="24"/>
+    </w:rPr>
   </w:style>
   <w:style w:type="paragraph" w:styleId="Heading1">
     <w:name w:val="heading 1"/>
@@ -1388,10 +5126,6 @@
       <w:spacing w:before="240" w:after="60"/>
       <w:outlineLvl w:val="6"/>
     </w:pPr>
-    <w:rPr>
-      <w:sz w:val="24"/>
-      <w:szCs w:val="24"/>
-    </w:rPr>
   </w:style>
   <w:style w:type="paragraph" w:styleId="Heading8">
     <w:name w:val="heading 8"/>
@@ -1409,8 +5143,6 @@
     <w:rPr>
       <w:i/>
       <w:iCs/>
-      <w:sz w:val="24"/>
-      <w:szCs w:val="24"/>
     </w:rPr>
   </w:style>
   <w:style w:type="paragraph" w:styleId="Heading9">
@@ -1434,11 +5166,15 @@
   </w:style>
   <w:style w:type="character" w:default="1" w:styleId="DefaultParagraphFont">
     <w:name w:val="Default Paragraph Font"/>
+    <w:uiPriority w:val="1"/>
     <w:semiHidden/>
+    <w:unhideWhenUsed/>
   </w:style>
   <w:style w:type="table" w:default="1" w:styleId="TableNormal">
     <w:name w:val="Normal Table"/>
+    <w:uiPriority w:val="99"/>
     <w:semiHidden/>
+    <w:unhideWhenUsed/>
     <w:tblPr>
       <w:tblInd w:w="0" w:type="dxa"/>
       <w:tblCellMar>
@@ -1451,7 +5187,9 @@
   </w:style>
   <w:style w:type="numbering" w:default="1" w:styleId="NoList">
     <w:name w:val="No List"/>
+    <w:uiPriority w:val="99"/>
     <w:semiHidden/>
+    <w:unhideWhenUsed/>
   </w:style>
   <w:style w:type="paragraph" w:customStyle="1" w:styleId="IndexNote">
     <w:name w:val="IndexNote"/>
@@ -1652,8 +5390,6 @@
     </w:pPr>
     <w:rPr>
       <w:rFonts w:ascii="Arial" w:hAnsi="Arial" w:cs="Arial"/>
-      <w:sz w:val="24"/>
-      <w:szCs w:val="24"/>
     </w:rPr>
   </w:style>
   <w:style w:type="paragraph" w:styleId="EnvelopeReturn">
@@ -1973,17 +5709,11 @@
     </w:pPr>
     <w:rPr>
       <w:rFonts w:ascii="Arial" w:hAnsi="Arial" w:cs="Arial"/>
-      <w:sz w:val="24"/>
-      <w:szCs w:val="24"/>
     </w:rPr>
   </w:style>
   <w:style w:type="paragraph" w:styleId="NormalWeb">
     <w:name w:val="Normal (Web)"/>
     <w:basedOn w:val="Normal"/>
-    <w:rPr>
-      <w:sz w:val="24"/>
-      <w:szCs w:val="24"/>
-    </w:rPr>
   </w:style>
   <w:style w:type="paragraph" w:styleId="NormalIndent">
     <w:name w:val="Normal Indent"/>
@@ -2039,8 +5769,6 @@
     </w:pPr>
     <w:rPr>
       <w:rFonts w:ascii="Arial" w:hAnsi="Arial" w:cs="Arial"/>
-      <w:sz w:val="24"/>
-      <w:szCs w:val="24"/>
     </w:rPr>
   </w:style>
   <w:style w:type="paragraph" w:styleId="Title">

</xml_diff>